<commit_message>
drafting conclusion and method justification
</commit_message>
<xml_diff>
--- a/DraftA_Dissertation.docx
+++ b/DraftA_Dissertation.docx
@@ -330,14 +330,43 @@
     </w:p>
     <w:p>
       <w:r>
-        <w:t>/</w:t>
+        <w:t xml:space="preserve">I hereby declare that this dissertation is all my original work and that all sources have been acknowledged. It is </w:t>
+      </w:r>
+      <w:commentRangeStart w:id="3"/>
+      <w:r>
+        <w:t xml:space="preserve">XXXX </w:t>
+      </w:r>
+      <w:commentRangeEnd w:id="3"/>
+      <w:r>
+        <w:rPr>
+          <w:rStyle w:val="CommentReference"/>
+        </w:rPr>
+        <w:commentReference w:id="3"/>
+      </w:r>
+      <w:r>
+        <w:t xml:space="preserve">words in length. </w:t>
       </w:r>
     </w:p>
     <w:p/>
     <w:p>
+      <w:r>
+        <w:t>[</w:t>
+      </w:r>
+      <w:r>
+        <w:rPr>
+          <w:highlight w:val="yellow"/>
+        </w:rPr>
+        <w:t>Add signature</w:t>
+      </w:r>
+      <w:r>
+        <w:t>]</w:t>
+      </w:r>
+    </w:p>
+    <w:p/>
+    <w:p>
       <w:pPr>
         <w:sectPr>
-          <w:footerReference w:type="default" r:id="rId11"/>
+          <w:footerReference w:type="default" r:id="rId15"/>
           <w:pgSz w:w="11906" w:h="16838"/>
           <w:pgMar w:top="1440" w:right="1440" w:bottom="1440" w:left="1440" w:header="708" w:footer="708" w:gutter="0"/>
           <w:cols w:space="708"/>
@@ -3256,7 +3285,7 @@
       <w:pPr>
         <w:pStyle w:val="Heading2"/>
       </w:pPr>
-      <w:bookmarkStart w:id="3" w:name="_Toc143817230"/>
+      <w:bookmarkStart w:id="4" w:name="_Toc143817230"/>
       <w:r>
         <w:lastRenderedPageBreak/>
         <w:t xml:space="preserve">List of </w:t>
@@ -3264,7 +3293,7 @@
       <w:r>
         <w:t>Figures</w:t>
       </w:r>
-      <w:bookmarkEnd w:id="3"/>
+      <w:bookmarkEnd w:id="4"/>
     </w:p>
     <w:p>
       <w:pPr>
@@ -3893,12 +3922,12 @@
       <w:pPr>
         <w:pStyle w:val="Heading2"/>
       </w:pPr>
-      <w:bookmarkStart w:id="4" w:name="_Toc143817231"/>
+      <w:bookmarkStart w:id="5" w:name="_Toc143817231"/>
       <w:r>
         <w:lastRenderedPageBreak/>
         <w:t>List of Tables</w:t>
       </w:r>
-      <w:bookmarkEnd w:id="4"/>
+      <w:bookmarkEnd w:id="5"/>
     </w:p>
     <w:p>
       <w:pPr>
@@ -4257,18 +4286,18 @@
           <w:numId w:val="19"/>
         </w:numPr>
       </w:pPr>
-      <w:bookmarkStart w:id="5" w:name="_Ref143269289"/>
-      <w:bookmarkStart w:id="6" w:name="_Ref143269293"/>
-      <w:bookmarkStart w:id="7" w:name="_Ref143269318"/>
-      <w:bookmarkStart w:id="8" w:name="_Toc143817232"/>
+      <w:bookmarkStart w:id="6" w:name="_Ref143269289"/>
+      <w:bookmarkStart w:id="7" w:name="_Ref143269293"/>
+      <w:bookmarkStart w:id="8" w:name="_Ref143269318"/>
+      <w:bookmarkStart w:id="9" w:name="_Toc143817232"/>
       <w:r>
         <w:lastRenderedPageBreak/>
         <w:t>Introduction</w:t>
       </w:r>
-      <w:bookmarkEnd w:id="5"/>
       <w:bookmarkEnd w:id="6"/>
       <w:bookmarkEnd w:id="7"/>
       <w:bookmarkEnd w:id="8"/>
+      <w:bookmarkEnd w:id="9"/>
     </w:p>
     <w:p>
       <w:r>
@@ -4486,101 +4515,104 @@
         <w:t>understanding spatial distribution</w:t>
       </w:r>
       <w:r>
+        <w:t xml:space="preserve">. </w:t>
+      </w:r>
+      <w:r>
+        <w:t>Particularly</w:t>
+      </w:r>
+      <w:r>
+        <w:t>, the disaggregation of demographic data to a uniform spatial grid format has become a well-established method for reporting spatial distribution.</w:t>
+      </w:r>
+      <w:r>
+        <w:t xml:space="preserve"> </w:t>
+      </w:r>
+      <w:r>
+        <w:t>This study</w:t>
+      </w:r>
+      <w:r>
+        <w:t xml:space="preserve"> aims to produce a spatially disaggregated estimate of the agricultural population </w:t>
+      </w:r>
+      <w:r>
+        <w:t xml:space="preserve">across India. It </w:t>
+      </w:r>
+      <w:r>
+        <w:t>extends upon existing methodologies used to estimate total population and applies this to</w:t>
+      </w:r>
+      <w:r>
+        <w:t xml:space="preserve"> a specific demographic subse</w:t>
+      </w:r>
+      <w:r>
+        <w:t>t</w:t>
+      </w:r>
+      <w:r>
+        <w:t xml:space="preserve">. </w:t>
+      </w:r>
+      <w:r>
+        <w:t>This study is a novel addition to the field,</w:t>
+      </w:r>
+      <w:r>
+        <w:t xml:space="preserve"> in that no other research has applied spatial disaggregation methods to estimate the agricultural dependent population beyond just agricultural labourers.</w:t>
+      </w:r>
+      <w:r>
+        <w:t xml:space="preserve"> </w:t>
+      </w:r>
+      <w:r>
+        <w:t>India as a case study allows</w:t>
+      </w:r>
+      <w:r>
+        <w:t xml:space="preserve"> </w:t>
+      </w:r>
+      <w:r>
+        <w:t>the assessment of</w:t>
+      </w:r>
+      <w:r>
+        <w:t xml:space="preserve"> feasibility and performance </w:t>
+      </w:r>
+      <w:r>
+        <w:t xml:space="preserve">of the methodology </w:t>
+      </w:r>
+      <w:r>
+        <w:t xml:space="preserve">at a large spatial scale </w:t>
+      </w:r>
+      <w:r>
+        <w:t>and across a diverse range of landscapes,</w:t>
+      </w:r>
+      <w:r>
+        <w:t xml:space="preserve"> in a region with a dominant agricultural sector that is a</w:t>
+      </w:r>
+      <w:r>
+        <w:t xml:space="preserve"> major</w:t>
+      </w:r>
+      <w:r>
+        <w:t xml:space="preserve"> target of development action</w:t>
+      </w:r>
+      <w:r>
+        <w:t xml:space="preserve"> </w:t>
+      </w:r>
+      <w:r>
+        <w:fldChar w:fldCharType="begin"/>
+      </w:r>
+      <w:r>
+        <w:instrText xml:space="preserve"> ADDIN ZOTERO_ITEM CSL_CITATION {"citationID":"E22krhst","properties":{"formattedCitation":"(FAO, 2023)","plainCitation":"(FAO, 2023)","noteIndex":0},"citationItems":[{"id":6239,"uris":["http://zotero.org/users/10222370/items/F4A5PPT8"],"itemData":{"id":6239,"type":"webpage","title":"Food and Agriculture Organization of the United Nations (FAO) in India","URL":"https://www.fao.org/india/fao-in-india/india-at-a-glance/en/","author":[{"literal":"FAO"}],"accessed":{"date-parts":[["2023",6,6]]},"issued":{"date-parts":[["2023"]]},"citation-key":"faoFoodAgricultureOrganization2023"}}],"schema":"https://github.com/citation-style-language/schema/raw/master/csl-citation.json"} </w:instrText>
+      </w:r>
+      <w:r>
+        <w:fldChar w:fldCharType="separate"/>
+      </w:r>
+      <w:r>
+        <w:rPr>
+          <w:rFonts w:ascii="Arial" w:hAnsi="Arial" w:cs="Arial"/>
+        </w:rPr>
+        <w:t>(FAO, 2023)</w:t>
+      </w:r>
+      <w:r>
+        <w:fldChar w:fldCharType="end"/>
+      </w:r>
+      <w:r>
         <w:t>.</w:t>
       </w:r>
       <w:r>
         <w:t xml:space="preserve"> </w:t>
       </w:r>
-      <w:r>
-        <w:t>Particularly</w:t>
-      </w:r>
-      <w:r>
-        <w:t>, the disaggregation of demographic data to a uniform spatial grid format has become a well-established method for reporting spatial distribution.</w:t>
-      </w:r>
-      <w:r>
-        <w:t xml:space="preserve"> </w:t>
-      </w:r>
-      <w:r>
-        <w:t>This study</w:t>
-      </w:r>
-      <w:r>
-        <w:t xml:space="preserve"> aims to produce a spatially disaggregated estimate of the agricultural population </w:t>
-      </w:r>
-      <w:r>
-        <w:t xml:space="preserve">across India. It </w:t>
-      </w:r>
-      <w:r>
-        <w:t>extends upon existing methodologies used to estimate total population and applies this to</w:t>
-      </w:r>
-      <w:r>
-        <w:t xml:space="preserve"> a specific demographic subse</w:t>
-      </w:r>
-      <w:r>
-        <w:t>t</w:t>
-      </w:r>
-      <w:r>
-        <w:t xml:space="preserve">. </w:t>
-      </w:r>
-      <w:r>
-        <w:t>India as a case study allows</w:t>
-      </w:r>
-      <w:r>
-        <w:t xml:space="preserve"> </w:t>
-      </w:r>
-      <w:r>
-        <w:t>the assessment of</w:t>
-      </w:r>
-      <w:r>
-        <w:t xml:space="preserve"> feasibility and performance </w:t>
-      </w:r>
-      <w:r>
-        <w:t xml:space="preserve">of the methodology </w:t>
-      </w:r>
-      <w:r>
-        <w:t xml:space="preserve">at a large spatial scale </w:t>
-      </w:r>
-      <w:r>
-        <w:t xml:space="preserve">and across a diverse range of </w:t>
-      </w:r>
-      <w:r>
-        <w:t>landscapes,</w:t>
-      </w:r>
-      <w:r>
-        <w:t xml:space="preserve"> in a region with a dominant agricultural sector that is a</w:t>
-      </w:r>
-      <w:r>
-        <w:t xml:space="preserve"> major</w:t>
-      </w:r>
-      <w:r>
-        <w:t xml:space="preserve"> target of development action</w:t>
-      </w:r>
-      <w:r>
-        <w:t xml:space="preserve"> </w:t>
-      </w:r>
-      <w:r>
-        <w:fldChar w:fldCharType="begin"/>
-      </w:r>
-      <w:r>
-        <w:instrText xml:space="preserve"> ADDIN ZOTERO_ITEM CSL_CITATION {"citationID":"E22krhst","properties":{"formattedCitation":"(FAO, 2023)","plainCitation":"(FAO, 2023)","noteIndex":0},"citationItems":[{"id":6239,"uris":["http://zotero.org/users/10222370/items/F4A5PPT8"],"itemData":{"id":6239,"type":"webpage","title":"Food and Agriculture Organization of the United Nations (FAO) in India","URL":"https://www.fao.org/india/fao-in-india/india-at-a-glance/en/","author":[{"literal":"FAO"}],"accessed":{"date-parts":[["2023",6,6]]},"issued":{"date-parts":[["2023"]]},"citation-key":"faoFoodAgricultureOrganization2023"}}],"schema":"https://github.com/citation-style-language/schema/raw/master/csl-citation.json"} </w:instrText>
-      </w:r>
-      <w:r>
-        <w:fldChar w:fldCharType="separate"/>
-      </w:r>
-      <w:r>
-        <w:rPr>
-          <w:rFonts w:ascii="Arial" w:hAnsi="Arial" w:cs="Arial"/>
-        </w:rPr>
-        <w:t>(FAO, 2023)</w:t>
-      </w:r>
-      <w:r>
-        <w:fldChar w:fldCharType="end"/>
-      </w:r>
-      <w:r>
-        <w:t>.</w:t>
-      </w:r>
-      <w:r>
-        <w:t xml:space="preserve"> </w:t>
-      </w:r>
     </w:p>
     <w:p>
       <w:r>
@@ -4590,28 +4622,28 @@
         <w:t xml:space="preserve">is broken into three parts. First, the research question and objectives for the study are presented. The second section </w:t>
       </w:r>
       <w:r>
-        <w:t xml:space="preserve">provides an overview of the concept of agricultural dependent population, the implications of deriving agricultural populations from census or alternative data sources, and how this concept is relevant to research and development work in the case study context of India. The </w:t>
-      </w:r>
-      <w:commentRangeStart w:id="9"/>
+        <w:t xml:space="preserve">provides an overview of the concept of agricultural dependent population, the implications of deriving agricultural populations from census or alternative data sources, and how this concept is relevant to research and </w:t>
+      </w:r>
+      <w:r>
+        <w:lastRenderedPageBreak/>
+        <w:t xml:space="preserve">development work in the case study context of India. The </w:t>
+      </w:r>
+      <w:commentRangeStart w:id="10"/>
       <w:r>
         <w:t>last</w:t>
       </w:r>
       <w:r>
         <w:t xml:space="preserve"> section introduces spatial disaggregation methodologies</w:t>
       </w:r>
-      <w:commentRangeEnd w:id="9"/>
+      <w:commentRangeEnd w:id="10"/>
       <w:r>
         <w:rPr>
           <w:rStyle w:val="CommentReference"/>
         </w:rPr>
-        <w:commentReference w:id="9"/>
-      </w:r>
-      <w:r>
-        <w:t xml:space="preserve">, historical development, and applications, particularly </w:t>
-      </w:r>
-      <w:r>
-        <w:lastRenderedPageBreak/>
-        <w:t xml:space="preserve">regarding gridded population estimates of the world. </w:t>
+        <w:commentReference w:id="10"/>
+      </w:r>
+      <w:r>
+        <w:t xml:space="preserve">, historical development, and applications, particularly regarding gridded population estimates of the world. </w:t>
       </w:r>
       <w:r>
         <w:t xml:space="preserve">The review is intended to highlight how this thesis addresses a gap in the literature and how the work is situated within the broader scholarship around spatial disaggregation of data. </w:t>
@@ -4625,11 +4657,11 @@
           <w:numId w:val="27"/>
         </w:numPr>
       </w:pPr>
-      <w:bookmarkStart w:id="10" w:name="_Toc143817233"/>
+      <w:bookmarkStart w:id="11" w:name="_Toc143817233"/>
       <w:r>
         <w:t>Research Question</w:t>
       </w:r>
-      <w:bookmarkEnd w:id="10"/>
+      <w:bookmarkEnd w:id="11"/>
     </w:p>
     <w:p>
       <w:r>
@@ -4651,7 +4683,15 @@
         <w:t>needs and</w:t>
       </w:r>
       <w:r>
-        <w:t xml:space="preserve"> face a set of risks in a changing climate future that are different from the population as a whole. </w:t>
+        <w:t xml:space="preserve"> face a set of risks in a changing climate future that are different from the </w:t>
+      </w:r>
+      <w:proofErr w:type="gramStart"/>
+      <w:r>
+        <w:t>population as a whole</w:t>
+      </w:r>
+      <w:proofErr w:type="gramEnd"/>
+      <w:r>
+        <w:t xml:space="preserve">. </w:t>
       </w:r>
       <w:r>
         <w:t xml:space="preserve">Although there is a significant body of research globally on the development and estimation of spatially disaggregated population counts, this work thus far has not addressed the important subset that are the agricultural dependent population. </w:t>
@@ -4738,10 +4778,7 @@
         </w:numPr>
       </w:pPr>
       <w:r>
-        <w:t xml:space="preserve">Propose and evaluate a new method that combines dasymetric disaggregation and iterative extension (buffers), </w:t>
-      </w:r>
-      <w:r>
-        <w:t xml:space="preserve">and </w:t>
+        <w:t xml:space="preserve">Propose and evaluate a new method that combines dasymetric disaggregation and iterative extension (buffers), and </w:t>
       </w:r>
     </w:p>
     <w:p>
@@ -4753,10 +4790,7 @@
         </w:numPr>
       </w:pPr>
       <w:r>
-        <w:t>Scale the method up to estimate the small area agricultural population for all of India</w:t>
-      </w:r>
-      <w:r>
-        <w:t xml:space="preserve">. </w:t>
+        <w:t xml:space="preserve">Scale the method up to estimate the small area agricultural population for all of India. </w:t>
       </w:r>
     </w:p>
     <w:p>
@@ -4767,13 +4801,13 @@
           <w:numId w:val="27"/>
         </w:numPr>
       </w:pPr>
-      <w:bookmarkStart w:id="11" w:name="_Ref143599776"/>
-      <w:bookmarkStart w:id="12" w:name="_Toc143817234"/>
+      <w:bookmarkStart w:id="12" w:name="_Ref143599776"/>
+      <w:bookmarkStart w:id="13" w:name="_Toc143817234"/>
       <w:r>
         <w:t>Agricultural Dependent Population</w:t>
       </w:r>
-      <w:bookmarkEnd w:id="11"/>
       <w:bookmarkEnd w:id="12"/>
+      <w:bookmarkEnd w:id="13"/>
     </w:p>
     <w:p>
       <w:r>
@@ -4941,6 +4975,7 @@
     </w:p>
     <w:p>
       <w:r>
+        <w:lastRenderedPageBreak/>
         <w:t xml:space="preserve">In this project, agricultural dependence is primarily understood from the lens of </w:t>
       </w:r>
       <w:r>
@@ -4950,11 +4985,7 @@
         <w:t xml:space="preserve">. </w:t>
       </w:r>
       <w:r>
-        <w:t xml:space="preserve">Labour force participation is an established </w:t>
-      </w:r>
-      <w:r>
-        <w:lastRenderedPageBreak/>
-        <w:t xml:space="preserve">method for calculating various dimensions of dependence, particularly in the primary sector </w:t>
+        <w:t xml:space="preserve">Labour force participation is an established method for calculating various dimensions of dependence, particularly in the primary sector </w:t>
       </w:r>
       <w:r>
         <w:fldChar w:fldCharType="begin"/>
@@ -5112,11 +5143,11 @@
           <w:numId w:val="27"/>
         </w:numPr>
       </w:pPr>
-      <w:bookmarkStart w:id="13" w:name="_Toc143817235"/>
+      <w:bookmarkStart w:id="14" w:name="_Toc143817235"/>
       <w:r>
         <w:t>Indian context</w:t>
       </w:r>
-      <w:bookmarkEnd w:id="13"/>
+      <w:bookmarkEnd w:id="14"/>
     </w:p>
     <w:p>
       <w:r>
@@ -5272,37 +5303,24 @@
         <w:pStyle w:val="Caption"/>
         <w:keepNext/>
       </w:pPr>
-      <w:bookmarkStart w:id="14" w:name="_Ref142311872"/>
-      <w:bookmarkStart w:id="15" w:name="_Toc143811625"/>
+      <w:bookmarkStart w:id="15" w:name="_Ref142311872"/>
+      <w:bookmarkStart w:id="16" w:name="_Toc143811625"/>
       <w:r>
         <w:t xml:space="preserve">Table </w:t>
       </w:r>
-      <w:r>
-        <w:fldChar w:fldCharType="begin"/>
-      </w:r>
-      <w:r>
-        <w:instrText xml:space="preserve"> SEQ Table \* ARABIC </w:instrText>
-      </w:r>
-      <w:r>
-        <w:fldChar w:fldCharType="separate"/>
-      </w:r>
-      <w:r>
-        <w:rPr>
-          <w:noProof/>
-        </w:rPr>
-        <w:t>1</w:t>
-      </w:r>
-      <w:r>
-        <w:rPr>
-          <w:noProof/>
-        </w:rPr>
-        <w:fldChar w:fldCharType="end"/>
-      </w:r>
-      <w:bookmarkEnd w:id="14"/>
+      <w:fldSimple w:instr=" SEQ Table \* ARABIC ">
+        <w:r>
+          <w:rPr>
+            <w:noProof/>
+          </w:rPr>
+          <w:t>1</w:t>
+        </w:r>
+      </w:fldSimple>
+      <w:bookmarkEnd w:id="15"/>
       <w:r>
         <w:t>: Characteristics of 2011 Indian Census Districts (n = 640)</w:t>
       </w:r>
-      <w:bookmarkEnd w:id="15"/>
+      <w:bookmarkEnd w:id="16"/>
     </w:p>
     <w:tbl>
       <w:tblPr>
@@ -5782,11 +5800,8 @@
     <w:p/>
     <w:p>
       <w:r>
-        <w:t xml:space="preserve">In census enumeration, urban areas are divided into four classes – wards, outgrowths, statutory towns, and census towns, the latter being legally rural settlements that have been designated as urban. The 2011 census estimates that 31% of India’s population reside in </w:t>
-      </w:r>
-      <w:r>
         <w:lastRenderedPageBreak/>
-        <w:t xml:space="preserve">urban areas, however this is predicted to be a significant underestimate </w:t>
+        <w:t xml:space="preserve">In census enumeration, urban areas are divided into four classes – wards, outgrowths, statutory towns, and census towns, the latter being legally rural settlements that have been designated as urban. The 2011 census estimates that 31% of India’s population reside in urban areas, however this is predicted to be a significant underestimate </w:t>
       </w:r>
       <w:r>
         <w:fldChar w:fldCharType="begin"/>
@@ -5887,7 +5902,7 @@
       <w:r>
         <w:t xml:space="preserve">The </w:t>
       </w:r>
-      <w:commentRangeStart w:id="16"/>
+      <w:commentRangeStart w:id="17"/>
       <w:r>
         <w:t xml:space="preserve">nation has several </w:t>
       </w:r>
@@ -5897,12 +5912,12 @@
       <w:r>
         <w:t xml:space="preserve"> </w:t>
       </w:r>
-      <w:commentRangeEnd w:id="16"/>
+      <w:commentRangeEnd w:id="17"/>
       <w:r>
         <w:rPr>
           <w:rStyle w:val="CommentReference"/>
         </w:rPr>
-        <w:commentReference w:id="16"/>
+        <w:commentReference w:id="17"/>
       </w:r>
       <w:r>
         <w:t xml:space="preserve">as a </w:t>
@@ -5935,10 +5950,7 @@
         <w:t>, are at the crux of a demographic transition which is seeing increasing feminisation of the sector</w:t>
       </w:r>
       <w:r>
-        <w:t xml:space="preserve">, and </w:t>
-      </w:r>
-      <w:r>
-        <w:t>face continuing food insecurity and sustainability challenges</w:t>
+        <w:t>, and face continuing food insecurity and sustainability challenges</w:t>
       </w:r>
       <w:r>
         <w:t xml:space="preserve"> </w:t>
@@ -5966,36 +5978,36 @@
       </w:r>
     </w:p>
     <w:p>
-      <w:ins w:id="17" w:author="Joe P" w:date="2023-08-24T19:57:00Z">
+      <w:ins w:id="18" w:author="Joe P" w:date="2023-08-24T19:57:00Z">
         <w:r>
           <w:t>As a case study, there is the potential application of spatial disaggregation of ADP to evaluat</w:t>
         </w:r>
       </w:ins>
-      <w:ins w:id="18" w:author="Joe P" w:date="2023-08-24T19:58:00Z">
+      <w:ins w:id="19" w:author="Joe P" w:date="2023-08-24T19:58:00Z">
         <w:r>
           <w:t xml:space="preserve">e water tank rehabilitation for </w:t>
         </w:r>
       </w:ins>
-      <w:ins w:id="19" w:author="Joe P" w:date="2023-08-24T23:10:00Z">
+      <w:ins w:id="20" w:author="Joe P" w:date="2023-08-24T23:10:00Z">
         <w:r>
           <w:t>irrigation</w:t>
         </w:r>
       </w:ins>
-      <w:ins w:id="20" w:author="Joe P" w:date="2023-08-24T19:58:00Z">
+      <w:ins w:id="21" w:author="Joe P" w:date="2023-08-24T19:58:00Z">
         <w:r>
           <w:t xml:space="preserve">. </w:t>
         </w:r>
       </w:ins>
-      <w:commentRangeStart w:id="21"/>
+      <w:commentRangeStart w:id="22"/>
       <w:r>
         <w:t xml:space="preserve">In India, particularly in southern </w:t>
       </w:r>
-      <w:commentRangeEnd w:id="21"/>
+      <w:commentRangeEnd w:id="22"/>
       <w:r>
         <w:rPr>
           <w:rStyle w:val="CommentReference"/>
         </w:rPr>
-        <w:commentReference w:id="21"/>
+        <w:commentReference w:id="22"/>
       </w:r>
       <w:r>
         <w:t xml:space="preserve">states of Andhra Pradesh, Tamil Nadu, and Karnataka, small scale irrigation has historically been managed through tank systems – traditional water storage reservoirs designed to harvest and store rainwater and surface runoff </w:t>
@@ -6022,21 +6034,7 @@
         <w:rPr>
           <w:rFonts w:ascii="Arial" w:hAnsi="Arial" w:cs="Arial"/>
         </w:rPr>
-        <w:t>(</w:t>
-      </w:r>
-      <w:proofErr w:type="spellStart"/>
-      <w:r>
-        <w:rPr>
-          <w:rFonts w:ascii="Arial" w:hAnsi="Arial" w:cs="Arial"/>
-        </w:rPr>
-        <w:t>Mialhe</w:t>
-      </w:r>
-      <w:proofErr w:type="spellEnd"/>
-      <w:r>
-        <w:rPr>
-          <w:rFonts w:ascii="Arial" w:hAnsi="Arial" w:cs="Arial"/>
-        </w:rPr>
-        <w:t>, Gunnell and Mering, 2008)</w:t>
+        <w:t>(Mialhe, Gunnell and Mering, 2008)</w:t>
       </w:r>
       <w:r>
         <w:fldChar w:fldCharType="end"/>
@@ -6133,16 +6131,46 @@
           <w:numId w:val="19"/>
         </w:numPr>
       </w:pPr>
-      <w:bookmarkStart w:id="22" w:name="_Toc143817236"/>
+      <w:bookmarkStart w:id="23" w:name="_Toc143817236"/>
       <w:r>
         <w:lastRenderedPageBreak/>
         <w:t>Methodology</w:t>
       </w:r>
-      <w:bookmarkEnd w:id="22"/>
-    </w:p>
-    <w:p>
-      <w:r>
-        <w:t xml:space="preserve">This section introduces the technical concepts behind spatial disaggregation and alternative methodologies, and explains the reasoning behind the chosen hybrid dasymetric and buffer method. The methodology is then broken down into the data sources, study setting, how ADP has been defined, and the details of the buffer iteration process. </w:t>
+      <w:bookmarkEnd w:id="23"/>
+    </w:p>
+    <w:p>
+      <w:r>
+        <w:t xml:space="preserve">This section introduces the technical concepts behind spatial disaggregation and </w:t>
+      </w:r>
+      <w:r>
+        <w:t>reviews existing</w:t>
+      </w:r>
+      <w:r>
+        <w:t xml:space="preserve"> methodologies,</w:t>
+      </w:r>
+      <w:r>
+        <w:t xml:space="preserve"> in response to Objective I. </w:t>
+      </w:r>
+      <w:r>
+        <w:t xml:space="preserve"> </w:t>
+      </w:r>
+      <w:r>
+        <w:t>The</w:t>
+      </w:r>
+      <w:r>
+        <w:t xml:space="preserve"> reasoning behind the </w:t>
+      </w:r>
+      <w:r>
+        <w:t>proposed</w:t>
+      </w:r>
+      <w:r>
+        <w:t xml:space="preserve"> hybrid dasymetric and buffer method</w:t>
+      </w:r>
+      <w:r>
+        <w:t xml:space="preserve"> are explained, and t</w:t>
+      </w:r>
+      <w:r>
+        <w:t xml:space="preserve">he methodology is then broken down into the data sources, study setting, how ADP has been defined, and the details of the buffer iteration process. </w:t>
       </w:r>
     </w:p>
     <w:p>
@@ -6157,11 +6185,11 @@
           <w:iCs/>
         </w:rPr>
       </w:pPr>
-      <w:bookmarkStart w:id="23" w:name="_Toc143817237"/>
+      <w:bookmarkStart w:id="24" w:name="_Toc143817237"/>
       <w:r>
         <w:t>Spatial Disaggregation</w:t>
       </w:r>
-      <w:bookmarkEnd w:id="23"/>
+      <w:bookmarkEnd w:id="24"/>
     </w:p>
     <w:p>
       <w:r>
@@ -6173,12 +6201,12 @@
       <w:r>
         <w:t xml:space="preserve"> zones</w:t>
       </w:r>
-      <w:ins w:id="24" w:author="Joe P" w:date="2023-08-24T22:09:00Z">
+      <w:ins w:id="25" w:author="Joe P" w:date="2023-08-24T22:09:00Z">
         <w:r>
           <w:t xml:space="preserve">, such as </w:t>
         </w:r>
       </w:ins>
-      <w:ins w:id="25" w:author="Joe P" w:date="2023-08-24T22:10:00Z">
+      <w:ins w:id="26" w:author="Joe P" w:date="2023-08-24T22:10:00Z">
         <w:r>
           <w:t>district polygons,</w:t>
         </w:r>
@@ -6329,19 +6357,7 @@
     </w:p>
     <w:p>
       <w:r>
-        <w:t>A key</w:t>
-      </w:r>
-      <w:r>
-        <w:t xml:space="preserve"> </w:t>
-      </w:r>
-      <w:r>
-        <w:t>advantage of spatially disaggregated</w:t>
-      </w:r>
-      <w:r>
-        <w:t xml:space="preserve"> </w:t>
-      </w:r>
-      <w:r>
-        <w:t xml:space="preserve">output is that most earth observation data used to monitor climate and resources are produced in a grid (raster) format. By reporting demographic information in a comparable gridded format, rather than in large and spatially heterogeneous administrative divisions, it can be integrated with earth observation data to model human-environment interactions and dimensions of risk, access, need, and more </w:t>
+        <w:t xml:space="preserve">A key advantage of spatially disaggregated output is that most earth observation data used to monitor climate and resources are produced in a grid (raster) format. By reporting demographic information in a comparable gridded format, rather than in large and spatially heterogeneous administrative divisions, it can be integrated with earth observation data to model human-environment interactions and dimensions of risk, access, need, and more </w:t>
       </w:r>
       <w:r>
         <w:fldChar w:fldCharType="begin"/>
@@ -6404,10 +6420,7 @@
         <w:t>load</w:t>
       </w:r>
       <w:r>
-        <w:t xml:space="preserve"> and no </w:t>
-      </w:r>
-      <w:r>
-        <w:t>requirement for ancillary data</w:t>
+        <w:t xml:space="preserve"> and no requirement for ancillary data</w:t>
       </w:r>
       <w:r>
         <w:t xml:space="preserve">. However, this approach assumes that populations are evenly distributed across administrative regions, which is rarely the case </w:t>
@@ -6462,120 +6475,105 @@
         <w:t xml:space="preserve">, </w:t>
       </w:r>
       <w:r>
-        <w:t>uses</w:t>
+        <w:t xml:space="preserve">uses </w:t>
+      </w:r>
+      <w:r>
+        <w:t>complementary</w:t>
+      </w:r>
+      <w:r>
+        <w:t xml:space="preserve"> ancillary</w:t>
+      </w:r>
+      <w:r>
+        <w:t xml:space="preserve"> data to divide an </w:t>
+      </w:r>
+      <w:r>
+        <w:t>area into homogenous zones</w:t>
+      </w:r>
+      <w:r>
+        <w:t xml:space="preserve"> based o</w:t>
+      </w:r>
+      <w:r>
+        <w:t xml:space="preserve">n the variable of interest </w:t>
+      </w:r>
+      <w:r>
+        <w:fldChar w:fldCharType="begin"/>
+      </w:r>
+      <w:r>
+        <w:instrText xml:space="preserve"> ADDIN ZOTERO_ITEM CSL_CITATION {"citationID":"87tPhfHe","properties":{"formattedCitation":"(Eicher and Brewer, 2001)","plainCitation":"(Eicher and Brewer, 2001)","noteIndex":0},"citationItems":[{"id":5819,"uris":["http://zotero.org/users/10222370/items/U2URVEHA"],"itemData":{"id":5819,"type":"article-journal","abstract":"Dasymetric maps display statistical data in meaningful spatial zones. Such maps can be preferable to choropleth maps that show data by enumeration zones, because dasymetric zones more accurately represent underlying data distributions. Though dasymetric mapping has existed for well over a century, the methods for producing these maps have not been thoroughly examined. In contrast, research on areal interpolation has been more thorough and has examined methods of transferring data from one set of map zones to another, an issue that is applicable to dasymetric mapping. Inspired by this work, we tested five dasymetric mapping methods, including methods derived from work on areal interpolation. Dasymetric maps of six socio-economic variables were produced fm a study area of 159 counties in the eastern U.S. using county choropleth data and ancillary land-use data. Both polygonal (vector) and grid (raster) dasymetric methods were tested. We evaluated map accuracy using both statistical analyses and visual presentations of error. A repeated-measures analysis of variance showed that the traditional limiting variable method had significantly lower error than the other four methods. In addition, polygon methods had lower error than their grid-based counterparts, though the difference was not statistically significant. Error maps largely supported the conclusions from the statistical analysis, while also presenting patterns of error that were not obvious from the statistics.","container-title":"Cartography and Geographic Information Science","DOI":"10.1559/152304001782173727","ISSN":"1523-0406","issue":"2","note":"publisher: Taylor &amp; Francis\n_eprint: https://doi.org/10.1559/152304001782173727","page":"125-138","source":"Taylor and Francis+NEJM","title":"Dasymetric Mapping and Areal Interpolation: Implementation and Evaluation","title-short":"Dasymetric Mapping and Areal Interpolation","volume":"28","author":[{"family":"Eicher","given":"Cory L."},{"family":"Brewer","given":"Cynthia A."}],"issued":{"date-parts":[["2001",1,1]]},"citation-key":"eicherDasymetricMappingAreal2001"}}],"schema":"https://github.com/citation-style-language/schema/raw/master/csl-citation.json"} </w:instrText>
+      </w:r>
+      <w:r>
+        <w:fldChar w:fldCharType="separate"/>
+      </w:r>
+      <w:r>
+        <w:rPr>
+          <w:rFonts w:ascii="Arial" w:hAnsi="Arial" w:cs="Arial"/>
+        </w:rPr>
+        <w:t>(Eicher and Brewer, 2001)</w:t>
+      </w:r>
+      <w:r>
+        <w:fldChar w:fldCharType="end"/>
+      </w:r>
+      <w:r>
+        <w:t xml:space="preserve"> thus overcoming the main weakness of areal weighting</w:t>
+      </w:r>
+      <w:r>
+        <w:t xml:space="preserve">. </w:t>
+      </w:r>
+      <w:r>
+        <w:t xml:space="preserve">For example, </w:t>
+      </w:r>
+      <w:r>
+        <w:t>earth observation</w:t>
+      </w:r>
+      <w:r>
+        <w:t xml:space="preserve"> data can be used to identify </w:t>
+      </w:r>
+      <w:r>
+        <w:t>land cover classes</w:t>
+      </w:r>
+      <w:r>
+        <w:t xml:space="preserve"> within a</w:t>
       </w:r>
       <w:r>
         <w:t xml:space="preserve"> </w:t>
       </w:r>
       <w:r>
-        <w:t>complementary</w:t>
-      </w:r>
-      <w:r>
-        <w:t xml:space="preserve"> ancillary</w:t>
-      </w:r>
-      <w:r>
-        <w:t xml:space="preserve"> data to divide</w:t>
+        <w:t>zone and</w:t>
       </w:r>
       <w:r>
         <w:t xml:space="preserve"> </w:t>
       </w:r>
       <w:r>
-        <w:t>an</w:t>
-      </w:r>
-      <w:r>
-        <w:t xml:space="preserve"> </w:t>
-      </w:r>
-      <w:r>
-        <w:t>area into homogenous zones</w:t>
-      </w:r>
-      <w:r>
-        <w:t xml:space="preserve"> based o</w:t>
-      </w:r>
-      <w:r>
-        <w:t xml:space="preserve">n the </w:t>
-      </w:r>
-      <w:r>
-        <w:t xml:space="preserve">variable of interest </w:t>
+        <w:t>derive a binary ‘mask’ where all pixels classed as cropland are retained and all other pixels removed or set to zero (</w:t>
       </w:r>
       <w:r>
         <w:fldChar w:fldCharType="begin"/>
       </w:r>
       <w:r>
-        <w:instrText xml:space="preserve"> ADDIN ZOTERO_ITEM CSL_CITATION {"citationID":"87tPhfHe","properties":{"formattedCitation":"(Eicher and Brewer, 2001)","plainCitation":"(Eicher and Brewer, 2001)","noteIndex":0},"citationItems":[{"id":5819,"uris":["http://zotero.org/users/10222370/items/U2URVEHA"],"itemData":{"id":5819,"type":"article-journal","abstract":"Dasymetric maps display statistical data in meaningful spatial zones. Such maps can be preferable to choropleth maps that show data by enumeration zones, because dasymetric zones more accurately represent underlying data distributions. Though dasymetric mapping has existed for well over a century, the methods for producing these maps have not been thoroughly examined. In contrast, research on areal interpolation has been more thorough and has examined methods of transferring data from one set of map zones to another, an issue that is applicable to dasymetric mapping. Inspired by this work, we tested five dasymetric mapping methods, including methods derived from work on areal interpolation. Dasymetric maps of six socio-economic variables were produced fm a study area of 159 counties in the eastern U.S. using county choropleth data and ancillary land-use data. Both polygonal (vector) and grid (raster) dasymetric methods were tested. We evaluated map accuracy using both statistical analyses and visual presentations of error. A repeated-measures analysis of variance showed that the traditional limiting variable method had significantly lower error than the other four methods. In addition, polygon methods had lower error than their grid-based counterparts, though the difference was not statistically significant. Error maps largely supported the conclusions from the statistical analysis, while also presenting patterns of error that were not obvious from the statistics.","container-title":"Cartography and Geographic Information Science","DOI":"10.1559/152304001782173727","ISSN":"1523-0406","issue":"2","note":"publisher: Taylor &amp; Francis\n_eprint: https://doi.org/10.1559/152304001782173727","page":"125-138","source":"Taylor and Francis+NEJM","title":"Dasymetric Mapping and Areal Interpolation: Implementation and Evaluation","title-short":"Dasymetric Mapping and Areal Interpolation","volume":"28","author":[{"family":"Eicher","given":"Cory L."},{"family":"Brewer","given":"Cynthia A."}],"issued":{"date-parts":[["2001",1,1]]},"citation-key":"eicherDasymetricMappingAreal2001"}}],"schema":"https://github.com/citation-style-language/schema/raw/master/csl-citation.json"} </w:instrText>
+        <w:instrText xml:space="preserve"> REF _Ref143601654 \h </w:instrText>
       </w:r>
       <w:r>
         <w:fldChar w:fldCharType="separate"/>
       </w:r>
       <w:r>
-        <w:rPr>
-          <w:rFonts w:ascii="Arial" w:hAnsi="Arial" w:cs="Arial"/>
-        </w:rPr>
-        <w:t>(Eicher and Brewer, 2001)</w:t>
+        <w:t xml:space="preserve">Figure </w:t>
+      </w:r>
+      <w:r>
+        <w:rPr>
+          <w:noProof/>
+        </w:rPr>
+        <w:t>1</w:t>
       </w:r>
       <w:r>
         <w:fldChar w:fldCharType="end"/>
       </w:r>
       <w:r>
-        <w:t xml:space="preserve"> thus overcoming the main weakness of areal weighting</w:t>
+        <w:t>)</w:t>
       </w:r>
       <w:r>
         <w:t xml:space="preserve">. </w:t>
       </w:r>
       <w:r>
-        <w:t xml:space="preserve">For example, </w:t>
-      </w:r>
-      <w:r>
-        <w:t>earth observation</w:t>
-      </w:r>
-      <w:r>
-        <w:t xml:space="preserve"> data can be used to identify </w:t>
-      </w:r>
-      <w:r>
-        <w:t>land cover classes</w:t>
-      </w:r>
-      <w:r>
-        <w:t xml:space="preserve"> within a</w:t>
-      </w:r>
-      <w:r>
-        <w:t xml:space="preserve"> </w:t>
-      </w:r>
-      <w:r>
-        <w:t>zone and</w:t>
-      </w:r>
-      <w:r>
-        <w:t xml:space="preserve"> </w:t>
-      </w:r>
-      <w:r>
-        <w:t>derive a binary ‘mask’ where all pixels classed as cropland are retained and all other pixels removed or set to zero (</w:t>
-      </w:r>
-      <w:r>
-        <w:fldChar w:fldCharType="begin"/>
-      </w:r>
-      <w:r>
-        <w:instrText xml:space="preserve"> REF _Ref143601654 \h </w:instrText>
-      </w:r>
-      <w:r>
-        <w:fldChar w:fldCharType="separate"/>
-      </w:r>
-      <w:r>
-        <w:t xml:space="preserve">Figure </w:t>
-      </w:r>
-      <w:r>
-        <w:rPr>
-          <w:noProof/>
-        </w:rPr>
-        <w:t>1</w:t>
-      </w:r>
-      <w:r>
-        <w:fldChar w:fldCharType="end"/>
-      </w:r>
-      <w:r>
-        <w:t>)</w:t>
-      </w:r>
-      <w:r>
-        <w:t xml:space="preserve">. </w:t>
-      </w:r>
-      <w:r>
         <w:t xml:space="preserve">An aggregated value that applies to the entire zone, such as </w:t>
       </w:r>
       <w:r>
@@ -6585,11 +6583,11 @@
         <w:t>,</w:t>
       </w:r>
       <w:r>
-        <w:t xml:space="preserve"> can then be proportionally distributed across the non-zero cells, to produce a more accurate </w:t>
+        <w:t xml:space="preserve"> can </w:t>
       </w:r>
       <w:r>
         <w:lastRenderedPageBreak/>
-        <w:t>estimate of the real spatial distribution of</w:t>
+        <w:t>then be proportionally distributed across the non-zero cells, to produce a more accurate estimate of the real spatial distribution of</w:t>
       </w:r>
       <w:r>
         <w:t xml:space="preserve"> the</w:t>
@@ -6755,8 +6753,8 @@
       <w:pPr>
         <w:pStyle w:val="Caption"/>
       </w:pPr>
-      <w:bookmarkStart w:id="26" w:name="_Ref143601654"/>
-      <w:bookmarkStart w:id="27" w:name="_Toc143727393"/>
+      <w:bookmarkStart w:id="27" w:name="_Ref143601654"/>
+      <w:bookmarkStart w:id="28" w:name="_Toc143727393"/>
       <w:r>
         <w:t xml:space="preserve">Figure </w:t>
       </w:r>
@@ -6768,11 +6766,11 @@
           <w:t>1</w:t>
         </w:r>
       </w:fldSimple>
-      <w:bookmarkEnd w:id="26"/>
+      <w:bookmarkEnd w:id="27"/>
       <w:r>
         <w:t>: Illustrative diagram of dasymetric masking.</w:t>
       </w:r>
-      <w:bookmarkEnd w:id="27"/>
+      <w:bookmarkEnd w:id="28"/>
       <w:r>
         <w:t xml:space="preserve"> </w:t>
       </w:r>
@@ -6780,28 +6778,17 @@
     <w:p>
       <w:pPr>
         <w:pStyle w:val="FigCaptionNotes"/>
-        <w:numPr>
-          <w:ilvl w:val="0"/>
-          <w:numId w:val="42"/>
-        </w:numPr>
         <w:rPr>
           <w:b/>
           <w:bCs/>
           <w:color w:val="4472C4" w:themeColor="accent1"/>
         </w:rPr>
-        <w:pPrChange w:id="28" w:author="Joe P" w:date="2023-08-24T23:15:00Z">
-          <w:pPr>
-            <w:pStyle w:val="FigCaptionNotes"/>
-          </w:pPr>
-        </w:pPrChange>
-      </w:pPr>
-      <w:del w:id="29" w:author="Joe P" w:date="2023-08-24T23:15:00Z">
-        <w:r>
-          <w:delText xml:space="preserve">(a) </w:delText>
-        </w:r>
-      </w:del>
-      <w:r>
-        <w:t xml:space="preserve">Categorised land cover map of an area of India, extracted from Dynamic World. (b) Dasymetric mask derived from image (a), representing only pixels classed as cropland (white) against all other classes (black). </w:t>
+      </w:pPr>
+      <w:r>
+        <w:t xml:space="preserve">(a) Categorised </w:t>
+      </w:r>
+      <w:r>
+        <w:t xml:space="preserve">land cover map of an area of India, extracted from Dynamic World. (b) Dasymetric mask derived from image (a), representing only pixels classed as cropland (white) against all other classes (black). </w:t>
       </w:r>
     </w:p>
     <w:p>
@@ -6970,17 +6957,17 @@
       </w:r>
     </w:p>
     <w:p>
-      <w:ins w:id="30" w:author="Joe P" w:date="2023-08-24T23:15:00Z">
+      <w:ins w:id="29" w:author="Joe P" w:date="2023-08-24T23:15:00Z">
         <w:r>
           <w:t>The method proposed for this study combines features of both dasymetric and pycnophylactic disaggregation</w:t>
         </w:r>
       </w:ins>
-      <w:ins w:id="31" w:author="Joe P" w:date="2023-08-24T23:16:00Z">
+      <w:ins w:id="30" w:author="Joe P" w:date="2023-08-24T23:16:00Z">
         <w:r>
           <w:t>.</w:t>
         </w:r>
       </w:ins>
-      <w:ins w:id="32" w:author="Joe P" w:date="2023-08-24T23:15:00Z">
+      <w:ins w:id="31" w:author="Joe P" w:date="2023-08-24T23:15:00Z">
         <w:r>
           <w:t xml:space="preserve"> </w:t>
         </w:r>
@@ -7126,52 +7113,39 @@
         <w:pStyle w:val="Caption"/>
         <w:keepNext/>
       </w:pPr>
-      <w:bookmarkStart w:id="33" w:name="_Ref142311900"/>
-      <w:bookmarkStart w:id="34" w:name="_Toc143811626"/>
+      <w:bookmarkStart w:id="32" w:name="_Ref142311900"/>
+      <w:bookmarkStart w:id="33" w:name="_Toc143811626"/>
       <w:r>
         <w:t xml:space="preserve">Table </w:t>
       </w:r>
+      <w:fldSimple w:instr=" SEQ Table \* ARABIC ">
+        <w:r>
+          <w:rPr>
+            <w:noProof/>
+          </w:rPr>
+          <w:t>2</w:t>
+        </w:r>
+      </w:fldSimple>
+      <w:bookmarkEnd w:id="32"/>
+      <w:r>
+        <w:t xml:space="preserve">: Selected World Population Grid Datasets, adapted from Leyk et al. </w:t>
+      </w:r>
       <w:r>
         <w:fldChar w:fldCharType="begin"/>
       </w:r>
       <w:r>
-        <w:instrText xml:space="preserve"> SEQ Table \* ARABIC </w:instrText>
+        <w:instrText xml:space="preserve"> ADDIN ZOTERO_ITEM CSL_CITATION {"citationID":"3wip2IEN","properties":{"formattedCitation":"(2019)","plainCitation":"(2019)","noteIndex":0},"citationItems":[{"id":5814,"uris":["http://zotero.org/users/10222370/items/AYHVY3RC"],"itemData":{"id":5814,"type":"article-journal","abstract":"Population data represent an essential component in studies focusing on human–nature interrelationships, disaster risk assessment and environmental health. Several recent efforts have produced global- and continental-extent gridded population data which are becoming increasingly popular among various research communities. However, these data products, which are of very different characteristics and based on different modeling assumptions, have never been systematically reviewed and compared, which may impede their appropriate use. This article fills this gap and presents, compares and discusses a set of large-scale (global and continental) gridded datasets representing population counts or densities. It focuses on data properties, methodological approaches and relative quality aspects that are important to fully understand the characteristics of the data with regard to the intended uses. Written by the data producers and members of the user community, through the lens of the “fitness for use” concept, the aim of this paper is to provide potential data users with the knowledge base needed to make informed decisions about the appropriateness of the data products available in relation to the target application and for critical analysis.","container-title":"Earth System Science Data","DOI":"10.5194/essd-11-1385-2019","ISSN":"1866-3508","issue":"3","language":"English","note":"publisher: Copernicus GmbH","page":"1385-1409","source":"Copernicus Online Journals","title":"The spatial allocation of population: a review of large-scale gridded population data products and their fitness for use","title-short":"The spatial allocation of population","volume":"11","author":[{"family":"Leyk","given":"Stefan"},{"family":"Gaughan","given":"Andrea E."},{"family":"Adamo","given":"Susana B."},{"family":"Sherbinin","given":"Alex","non-dropping-particle":"de"},{"family":"Balk","given":"Deborah"},{"family":"Freire","given":"Sergio"},{"family":"Rose","given":"Amy"},{"family":"Stevens","given":"Forrest R."},{"family":"Blankespoor","given":"Brian"},{"family":"Frye","given":"Charlie"},{"family":"Comenetz","given":"Joshua"},{"family":"Sorichetta","given":"Alessandro"},{"family":"MacManus","given":"Kytt"},{"family":"Pistolesi","given":"Linda"},{"family":"Levy","given":"Marc"},{"family":"Tatem","given":"Andrew J."},{"family":"Pesaresi","given":"Martino"}],"issued":{"date-parts":[["2019",9,11]]},"citation-key":"leykSpatialAllocationPopulation2019"},"label":"page","suppress-author":true}],"schema":"https://github.com/citation-style-language/schema/raw/master/csl-citation.json"} </w:instrText>
       </w:r>
       <w:r>
         <w:fldChar w:fldCharType="separate"/>
       </w:r>
       <w:r>
         <w:rPr>
-          <w:noProof/>
-        </w:rPr>
-        <w:t>2</w:t>
-      </w:r>
-      <w:r>
-        <w:rPr>
-          <w:noProof/>
-        </w:rPr>
-        <w:fldChar w:fldCharType="end"/>
+          <w:rFonts w:ascii="Arial" w:hAnsi="Arial" w:cs="Arial"/>
+        </w:rPr>
+        <w:t>(2019)</w:t>
       </w:r>
       <w:bookmarkEnd w:id="33"/>
-      <w:r>
-        <w:t xml:space="preserve">: Selected World Population Grid Datasets, adapted from Leyk et al. </w:t>
-      </w:r>
-      <w:r>
-        <w:fldChar w:fldCharType="begin"/>
-      </w:r>
-      <w:r>
-        <w:instrText xml:space="preserve"> ADDIN ZOTERO_ITEM CSL_CITATION {"citationID":"3wip2IEN","properties":{"formattedCitation":"(2019)","plainCitation":"(2019)","noteIndex":0},"citationItems":[{"id":5814,"uris":["http://zotero.org/users/10222370/items/AYHVY3RC"],"itemData":{"id":5814,"type":"article-journal","abstract":"Population data represent an essential component in studies focusing on human–nature interrelationships, disaster risk assessment and environmental health. Several recent efforts have produced global- and continental-extent gridded population data which are becoming increasingly popular among various research communities. However, these data products, which are of very different characteristics and based on different modeling assumptions, have never been systematically reviewed and compared, which may impede their appropriate use. This article fills this gap and presents, compares and discusses a set of large-scale (global and continental) gridded datasets representing population counts or densities. It focuses on data properties, methodological approaches and relative quality aspects that are important to fully understand the characteristics of the data with regard to the intended uses. Written by the data producers and members of the user community, through the lens of the “fitness for use” concept, the aim of this paper is to provide potential data users with the knowledge base needed to make informed decisions about the appropriateness of the data products available in relation to the target application and for critical analysis.","container-title":"Earth System Science Data","DOI":"10.5194/essd-11-1385-2019","ISSN":"1866-3508","issue":"3","language":"English","note":"publisher: Copernicus GmbH","page":"1385-1409","source":"Copernicus Online Journals","title":"The spatial allocation of population: a review of large-scale gridded population data products and their fitness for use","title-short":"The spatial allocation of population","volume":"11","author":[{"family":"Leyk","given":"Stefan"},{"family":"Gaughan","given":"Andrea E."},{"family":"Adamo","given":"Susana B."},{"family":"Sherbinin","given":"Alex","non-dropping-particle":"de"},{"family":"Balk","given":"Deborah"},{"family":"Freire","given":"Sergio"},{"family":"Rose","given":"Amy"},{"family":"Stevens","given":"Forrest R."},{"family":"Blankespoor","given":"Brian"},{"family":"Frye","given":"Charlie"},{"family":"Comenetz","given":"Joshua"},{"family":"Sorichetta","given":"Alessandro"},{"family":"MacManus","given":"Kytt"},{"family":"Pistolesi","given":"Linda"},{"family":"Levy","given":"Marc"},{"family":"Tatem","given":"Andrew J."},{"family":"Pesaresi","given":"Martino"}],"issued":{"date-parts":[["2019",9,11]]},"citation-key":"leykSpatialAllocationPopulation2019"},"label":"page","suppress-author":true}],"schema":"https://github.com/citation-style-language/schema/raw/master/csl-citation.json"} </w:instrText>
-      </w:r>
-      <w:r>
-        <w:fldChar w:fldCharType="separate"/>
-      </w:r>
-      <w:r>
-        <w:rPr>
-          <w:rFonts w:ascii="Arial" w:hAnsi="Arial" w:cs="Arial"/>
-        </w:rPr>
-        <w:t>(2019)</w:t>
-      </w:r>
-      <w:bookmarkEnd w:id="34"/>
       <w:r>
         <w:fldChar w:fldCharType="end"/>
       </w:r>
@@ -7802,16 +7776,16 @@
       <w:r>
         <w:t xml:space="preserve">. </w:t>
       </w:r>
-      <w:commentRangeStart w:id="35"/>
+      <w:commentRangeStart w:id="34"/>
       <w:r>
         <w:t xml:space="preserve">An early study by Eicher and Brewer </w:t>
       </w:r>
-      <w:commentRangeEnd w:id="35"/>
+      <w:commentRangeEnd w:id="34"/>
       <w:r>
         <w:rPr>
           <w:rStyle w:val="CommentReference"/>
         </w:rPr>
-        <w:commentReference w:id="35"/>
+        <w:commentReference w:id="34"/>
       </w:r>
       <w:r>
         <w:fldChar w:fldCharType="begin"/>
@@ -7913,21 +7887,19 @@
       </w:r>
     </w:p>
     <w:p>
-      <w:pPr>
-        <w:rPr>
-          <w:color w:val="FF0000"/>
-        </w:rPr>
-      </w:pPr>
-      <w:r>
-        <w:rPr>
-          <w:color w:val="FF0000"/>
-        </w:rPr>
-        <w:t>[Add section discussing the limitations of existing applications, and findings from review papers (e.g., Comber 2019)]</w:t>
-      </w:r>
-    </w:p>
-    <w:p>
-      <w:r>
-        <w:t>In assessing agricultural populations, only one relevant study was identified</w:t>
+      <w:commentRangeStart w:id="35"/>
+      <w:r>
+        <w:t>In assessing agricultural populations</w:t>
+      </w:r>
+      <w:commentRangeEnd w:id="35"/>
+      <w:r>
+        <w:rPr>
+          <w:rStyle w:val="CommentReference"/>
+        </w:rPr>
+        <w:commentReference w:id="35"/>
+      </w:r>
+      <w:r>
+        <w:t>, only one relevant study was identified</w:t>
       </w:r>
       <w:r>
         <w:t>,</w:t>
@@ -7939,11 +7911,7 @@
         <w:t xml:space="preserve">at the parish level in Portugal </w:t>
       </w:r>
       <w:r>
-        <w:t xml:space="preserve">using a hybrid </w:t>
-      </w:r>
-      <w:r>
-        <w:lastRenderedPageBreak/>
-        <w:t xml:space="preserve">method of dasymetric mapping and pycnophylactic interpolation </w:t>
+        <w:t xml:space="preserve">using a hybrid method of dasymetric mapping and pycnophylactic interpolation </w:t>
       </w:r>
       <w:r>
         <w:fldChar w:fldCharType="begin"/>
@@ -7997,47 +7965,12 @@
       <w:r>
         <w:t xml:space="preserve">. </w:t>
       </w:r>
-    </w:p>
-    <w:p>
-      <w:r>
-        <w:rPr>
-          <w:color w:val="FF0000"/>
-        </w:rPr>
-        <w:t xml:space="preserve">[Add paragraph introducing the literature on buffer zones in statistical analysis] </w:t>
-      </w:r>
-      <w:r>
-        <w:t>To ensure the full agricultural population is feasibly captured, this study incorporates a buffer zone to meet census population thresholds. Buffers in spatial analysis are used</w:t>
-      </w:r>
-      <w:proofErr w:type="gramStart"/>
-      <w:r>
-        <w:t xml:space="preserve"> ..</w:t>
-      </w:r>
-      <w:proofErr w:type="gramEnd"/>
-    </w:p>
-    <w:p>
-      <w:r>
-        <w:t xml:space="preserve">The spatial disaggregation of population into fine spatial scales is a rich field of </w:t>
-      </w:r>
-      <w:r>
-        <w:t>research and</w:t>
-      </w:r>
-      <w:r>
-        <w:t xml:space="preserve"> has benefitted from extensive methodological development and innovation alongside improved data quality through censuses, surveys, and increasingly available earth observation data. However, the</w:t>
-      </w:r>
-      <w:r>
-        <w:t xml:space="preserve">re is a clear gap in applying these methods to estimate agricultural populations, particularly in the context of developing regions such as rural India, where </w:t>
-      </w:r>
-      <w:r>
-        <w:t>such data</w:t>
-      </w:r>
-      <w:r>
-        <w:t xml:space="preserve"> can provide an indication of the local water demand</w:t>
-      </w:r>
-      <w:r>
-        <w:t xml:space="preserve"> and development need</w:t>
-      </w:r>
-      <w:r>
-        <w:t xml:space="preserve">.  </w:t>
+      <w:r>
+        <w:t xml:space="preserve">No studies were found that attempt </w:t>
+      </w:r>
+      <w:r>
+        <w:lastRenderedPageBreak/>
+        <w:t xml:space="preserve">to estimate the spatial distribution of the entire agriculture dependent population, inclusive of non-workers and families. </w:t>
       </w:r>
     </w:p>
     <w:p>
@@ -8077,6 +8010,44 @@
           <w:color w:val="FF0000"/>
         </w:rPr>
         <w:t>]</w:t>
+      </w:r>
+    </w:p>
+    <w:p>
+      <w:r>
+        <w:t xml:space="preserve">The benefits of having access to disaggregated spatial data </w:t>
+      </w:r>
+      <w:r>
+        <w:t xml:space="preserve">of the agricultural population </w:t>
+      </w:r>
+      <w:r>
+        <w:t xml:space="preserve">include planning services, crisis response, and resource demand, and supporting the monitoring of development agendas – such as the United Nations Sustainable Development Goals (SDGs), which explicitly call for greater availability of “timely, high quality and disaggregated data” </w:t>
+      </w:r>
+      <w:r>
+        <w:fldChar w:fldCharType="begin"/>
+      </w:r>
+      <w:r>
+        <w:instrText xml:space="preserve"> ADDIN ZOTERO_ITEM CSL_CITATION {"citationID":"l1vJOfR0","properties":{"formattedCitation":"(United Nations, 2022, p. 3)","plainCitation":"(United Nations, 2022, p. 3)","noteIndex":0},"citationItems":[{"id":3093,"uris":["http://zotero.org/users/10222370/items/FQF88TT7"],"itemData":{"id":3093,"type":"report","event-place":"New York, NY","publisher":"United Nations","publisher-place":"New York, NY","title":"The Sustainable Development Goals Report 2022","URL":"https://unstats.un.org/sdgs/report/2022/","author":[{"literal":"United Nations"}],"issued":{"date-parts":[["2022"]]},"citation-key":"unitednationsSustainableDevelopmentGoals2022"},"locator":"3","label":"page"}],"schema":"https://github.com/citation-style-language/schema/raw/master/csl-citation.json"} </w:instrText>
+      </w:r>
+      <w:r>
+        <w:fldChar w:fldCharType="separate"/>
+      </w:r>
+      <w:r>
+        <w:rPr>
+          <w:rFonts w:ascii="Arial" w:hAnsi="Arial" w:cs="Arial"/>
+        </w:rPr>
+        <w:t>(United Nations, 2022, p. 3)</w:t>
+      </w:r>
+      <w:r>
+        <w:fldChar w:fldCharType="end"/>
+      </w:r>
+      <w:r>
+        <w:t xml:space="preserve">. </w:t>
+      </w:r>
+      <w:r>
+        <w:t xml:space="preserve">There has been extensive development of spatial disaggregation methodologies in the literature, particularly in the last decade as access to high resolution, freely available earth observation data has improved, but none of these methods have yet been </w:t>
+      </w:r>
+      <w:r>
+        <w:t xml:space="preserve">applied to the estimation of agricultural dependent populations. Therefore, this study proposes a new methodology for this purpose, utilising components of dasymetric and pycnophylactic disaggregation. </w:t>
       </w:r>
     </w:p>
     <w:p>
@@ -9192,15 +9163,6 @@
     </w:p>
     <w:p>
       <w:r>
-        <w:rPr>
-          <w:color w:val="FF0000"/>
-        </w:rPr>
-        <w:t>[Introduce India census 2011 Data Source]</w:t>
-      </w:r>
-      <w:r>
-        <w:t xml:space="preserve"> </w:t>
-      </w:r>
-      <w:r>
         <w:t>Tables from the Indian Census</w:t>
       </w:r>
       <w:r>
@@ -9211,6 +9173,9 @@
       </w:r>
       <w:r>
         <w:t xml:space="preserve">to calculate total population and agricultural dependent population at the state and district level. </w:t>
+      </w:r>
+      <w:r>
+        <w:t xml:space="preserve">This census-estimated value was used as the ‘ceiling’ to which aggregated estimates were adjusted to align with, ensuring that final estimates from the model are roughly equivalent to official population estimates at higher administrative levels. </w:t>
       </w:r>
     </w:p>
     <w:p>
@@ -10394,16 +10359,17 @@
         <w:t>enlarge or reduce the size of the mask area containing the agricultural population</w:t>
       </w:r>
       <w:r>
-        <w:t xml:space="preserve"> – adjusting the results to satisfy the pycnophylactic ‘mass-preserving’ property</w:t>
+        <w:t xml:space="preserve"> – adjusting the results </w:t>
+      </w:r>
+      <w:r>
+        <w:t>to satisfy the pycnophylactic ‘mass-preserving’ property</w:t>
       </w:r>
       <w:r>
         <w:t>. This process assumes that, where an agricultural population is not entirely captured within the cropland area, the rural population in adjacent non-cropland areas are the most likely source of agricultural labour.</w:t>
       </w:r>
-      <w:ins w:id="50" w:author="Joe P" w:date="2023-08-17T14:29:00Z">
-        <w:r>
-          <w:t xml:space="preserve"> </w:t>
-        </w:r>
-      </w:ins>
+      <w:r>
+        <w:t xml:space="preserve"> </w:t>
+      </w:r>
     </w:p>
     <w:p>
       <w:r>
@@ -10422,7 +10388,10 @@
         <w:t xml:space="preserve"> that </w:t>
       </w:r>
       <w:r>
-        <w:t xml:space="preserve">have a low likelihood of working in the agricultural sector, only rural population points </w:t>
+        <w:t xml:space="preserve">have a low likelihood of working in the agricultural sector, only </w:t>
+      </w:r>
+      <w:r>
+        <w:t xml:space="preserve">rural population points </w:t>
       </w:r>
       <w:r>
         <w:t>were</w:t>
@@ -10485,22 +10454,19 @@
         <w:t>Equations [</w:t>
       </w:r>
       <w:r>
-        <w:rPr>
-          <w:highlight w:val="yellow"/>
-        </w:rPr>
         <w:t>5</w:t>
       </w:r>
       <w:r>
         <w:t>] and [</w:t>
       </w:r>
       <w:r>
-        <w:rPr>
-          <w:highlight w:val="yellow"/>
-        </w:rPr>
         <w:t>6</w:t>
       </w:r>
       <w:r>
-        <w:t xml:space="preserve">] show the calculation of buffer radius according to </w:t>
+        <w:t>] show</w:t>
+      </w:r>
+      <w:r>
+        <w:t xml:space="preserve"> the calculation of buffer radius according to </w:t>
       </w:r>
       <w:r>
         <w:t xml:space="preserve">an </w:t>
@@ -10943,8 +10909,8 @@
         <w:pStyle w:val="Caption"/>
         <w:jc w:val="left"/>
       </w:pPr>
-      <w:bookmarkStart w:id="51" w:name="_Ref143586645"/>
-      <w:bookmarkStart w:id="52" w:name="_Toc143727395"/>
+      <w:bookmarkStart w:id="50" w:name="_Ref143586645"/>
+      <w:bookmarkStart w:id="51" w:name="_Toc143727395"/>
       <w:r>
         <w:t xml:space="preserve">Figure </w:t>
       </w:r>
@@ -10956,17 +10922,17 @@
           <w:t>3</w:t>
         </w:r>
       </w:fldSimple>
+      <w:bookmarkEnd w:id="50"/>
+      <w:r>
+        <w:t xml:space="preserve">: </w:t>
+      </w:r>
+      <w:r>
+        <w:t>Overview of b</w:t>
+      </w:r>
+      <w:r>
+        <w:t>uffer iteration process.</w:t>
+      </w:r>
       <w:bookmarkEnd w:id="51"/>
-      <w:r>
-        <w:t xml:space="preserve">: </w:t>
-      </w:r>
-      <w:r>
-        <w:t>Overview of b</w:t>
-      </w:r>
-      <w:r>
-        <w:t>uffer iteration process.</w:t>
-      </w:r>
-      <w:bookmarkEnd w:id="52"/>
       <w:r>
         <w:t xml:space="preserve"> </w:t>
       </w:r>
@@ -11053,12 +11019,12 @@
           <w:numId w:val="22"/>
         </w:numPr>
       </w:pPr>
-      <w:bookmarkStart w:id="53" w:name="_Toc143817243"/>
+      <w:bookmarkStart w:id="52" w:name="_Toc143817243"/>
       <w:r>
         <w:lastRenderedPageBreak/>
         <w:t>Results</w:t>
       </w:r>
-      <w:bookmarkEnd w:id="53"/>
+      <w:bookmarkEnd w:id="52"/>
     </w:p>
     <w:p>
       <w:r>
@@ -11085,11 +11051,11 @@
           <w:numId w:val="22"/>
         </w:numPr>
       </w:pPr>
-      <w:bookmarkStart w:id="54" w:name="_Toc143817244"/>
+      <w:bookmarkStart w:id="53" w:name="_Toc143817244"/>
       <w:r>
         <w:t>Comparison of methods</w:t>
       </w:r>
-      <w:bookmarkEnd w:id="54"/>
+      <w:bookmarkEnd w:id="53"/>
       <w:r>
         <w:t xml:space="preserve"> </w:t>
       </w:r>
@@ -11274,16 +11240,16 @@
       <w:r>
         <w:t xml:space="preserve">lowest </w:t>
       </w:r>
-      <w:commentRangeStart w:id="55"/>
+      <w:commentRangeStart w:id="54"/>
       <w:r>
         <w:t xml:space="preserve">absolute mean </w:t>
       </w:r>
-      <w:commentRangeEnd w:id="55"/>
+      <w:commentRangeEnd w:id="54"/>
       <w:r>
         <w:rPr>
           <w:rStyle w:val="CommentReference"/>
         </w:rPr>
-        <w:commentReference w:id="55"/>
+        <w:commentReference w:id="54"/>
       </w:r>
       <w:r>
         <w:t xml:space="preserve">(mean = 18.1) and the </w:t>
@@ -11360,8 +11326,8 @@
       <w:pPr>
         <w:pStyle w:val="Caption"/>
       </w:pPr>
-      <w:bookmarkStart w:id="56" w:name="_Ref143114262"/>
-      <w:bookmarkStart w:id="57" w:name="_Toc143727396"/>
+      <w:bookmarkStart w:id="55" w:name="_Ref143114262"/>
+      <w:bookmarkStart w:id="56" w:name="_Toc143727396"/>
       <w:r>
         <w:t xml:space="preserve">Figure </w:t>
       </w:r>
@@ -11373,29 +11339,29 @@
           <w:t>4</w:t>
         </w:r>
       </w:fldSimple>
+      <w:bookmarkEnd w:id="55"/>
+      <w:r>
+        <w:t>: Distribution of ADP</w:t>
+      </w:r>
+      <w:r>
+        <w:rPr>
+          <w:vertAlign w:val="subscript"/>
+        </w:rPr>
+        <w:t>A</w:t>
+      </w:r>
+      <w:r>
+        <w:t xml:space="preserve"> district estimates against census results, by ADP</w:t>
+      </w:r>
+      <w:r>
+        <w:rPr>
+          <w:vertAlign w:val="subscript"/>
+        </w:rPr>
+        <w:t>C</w:t>
+      </w:r>
+      <w:r>
+        <w:t xml:space="preserve"> method, Karnataka.</w:t>
+      </w:r>
       <w:bookmarkEnd w:id="56"/>
-      <w:r>
-        <w:t>: Distribution of ADP</w:t>
-      </w:r>
-      <w:r>
-        <w:rPr>
-          <w:vertAlign w:val="subscript"/>
-        </w:rPr>
-        <w:t>A</w:t>
-      </w:r>
-      <w:r>
-        <w:t xml:space="preserve"> district estimates against census results, by ADP</w:t>
-      </w:r>
-      <w:r>
-        <w:rPr>
-          <w:vertAlign w:val="subscript"/>
-        </w:rPr>
-        <w:t>C</w:t>
-      </w:r>
-      <w:r>
-        <w:t xml:space="preserve"> method, Karnataka.</w:t>
-      </w:r>
-      <w:bookmarkEnd w:id="57"/>
       <w:r>
         <w:t xml:space="preserve"> </w:t>
       </w:r>
@@ -11508,21 +11474,29 @@
         <w:t xml:space="preserve"> As expected, 1km:1km (</w:t>
       </w:r>
       <w:r>
-        <w:t>Dynamic World</w:t>
-      </w:r>
-      <w:r>
-        <w:t xml:space="preserve">:WorldPop) performed the fastest (2.2 minutes), followed by 100m:1km (115 minutes), and </w:t>
-      </w:r>
-      <w:commentRangeStart w:id="58"/>
+        <w:t xml:space="preserve">Dynamic </w:t>
+      </w:r>
+      <w:proofErr w:type="gramStart"/>
+      <w:r>
+        <w:t>World</w:t>
+      </w:r>
+      <w:r>
+        <w:t>:WorldPop</w:t>
+      </w:r>
+      <w:proofErr w:type="gramEnd"/>
+      <w:r>
+        <w:t xml:space="preserve">) performed the fastest (2.2 minutes), followed by 100m:1km (115 minutes), and </w:t>
+      </w:r>
+      <w:commentRangeStart w:id="57"/>
       <w:r>
         <w:t>1km:100m (134 minutes)</w:t>
       </w:r>
-      <w:commentRangeEnd w:id="58"/>
+      <w:commentRangeEnd w:id="57"/>
       <w:r>
         <w:rPr>
           <w:rStyle w:val="CommentReference"/>
         </w:rPr>
-        <w:commentReference w:id="58"/>
+        <w:commentReference w:id="57"/>
       </w:r>
       <w:r>
         <w:t xml:space="preserve">. Although 100m:100m would </w:t>
@@ -11545,11 +11519,11 @@
           <w:numId w:val="22"/>
         </w:numPr>
       </w:pPr>
-      <w:bookmarkStart w:id="59" w:name="_Toc143817245"/>
+      <w:bookmarkStart w:id="58" w:name="_Toc143817245"/>
       <w:r>
         <w:t>Buffer iteration</w:t>
       </w:r>
-      <w:bookmarkEnd w:id="59"/>
+      <w:bookmarkEnd w:id="58"/>
     </w:p>
     <w:p>
       <w:r>
@@ -11727,8 +11701,8 @@
         <w:pStyle w:val="Caption"/>
         <w:jc w:val="left"/>
       </w:pPr>
-      <w:bookmarkStart w:id="60" w:name="_Ref143428657"/>
-      <w:bookmarkStart w:id="61" w:name="_Toc143727397"/>
+      <w:bookmarkStart w:id="59" w:name="_Ref143428657"/>
+      <w:bookmarkStart w:id="60" w:name="_Toc143727397"/>
       <w:r>
         <w:t xml:space="preserve">Figure </w:t>
       </w:r>
@@ -11740,26 +11714,26 @@
           <w:t>6</w:t>
         </w:r>
       </w:fldSimple>
+      <w:bookmarkEnd w:id="59"/>
+      <w:r>
+        <w:t xml:space="preserve">: </w:t>
+      </w:r>
+      <w:r>
+        <w:t xml:space="preserve">Distribution of </w:t>
+      </w:r>
+      <w:r>
+        <w:t>buffer radius</w:t>
+      </w:r>
+      <w:r>
+        <w:t xml:space="preserve"> estimates </w:t>
+      </w:r>
+      <w:r>
+        <w:t>by spatial resolution of input cropland data</w:t>
+      </w:r>
+      <w:r>
+        <w:t>, Karnataka.</w:t>
+      </w:r>
       <w:bookmarkEnd w:id="60"/>
-      <w:r>
-        <w:t xml:space="preserve">: </w:t>
-      </w:r>
-      <w:r>
-        <w:t xml:space="preserve">Distribution of </w:t>
-      </w:r>
-      <w:r>
-        <w:t>buffer radius</w:t>
-      </w:r>
-      <w:r>
-        <w:t xml:space="preserve"> estimates </w:t>
-      </w:r>
-      <w:r>
-        <w:t>by spatial resolution of input cropland data</w:t>
-      </w:r>
-      <w:r>
-        <w:t>, Karnataka.</w:t>
-      </w:r>
-      <w:bookmarkEnd w:id="61"/>
     </w:p>
     <w:p>
       <w:pPr>
@@ -11873,7 +11847,7 @@
       <w:pPr>
         <w:pStyle w:val="Caption"/>
       </w:pPr>
-      <w:bookmarkStart w:id="62" w:name="_Toc143727398"/>
+      <w:bookmarkStart w:id="61" w:name="_Toc143727398"/>
       <w:r>
         <w:t xml:space="preserve">Figure </w:t>
       </w:r>
@@ -11894,7 +11868,7 @@
       <w:r>
         <w:t>, Karnataka.</w:t>
       </w:r>
-      <w:bookmarkEnd w:id="62"/>
+      <w:bookmarkEnd w:id="61"/>
       <w:r>
         <w:t xml:space="preserve"> </w:t>
       </w:r>
@@ -11979,16 +11953,16 @@
       <w:r>
         <w:t xml:space="preserve">a).  When tested for the </w:t>
       </w:r>
-      <w:commentRangeStart w:id="63"/>
+      <w:commentRangeStart w:id="62"/>
       <w:r>
         <w:t xml:space="preserve">presence of spatial autocorrelation, </w:t>
       </w:r>
-      <w:commentRangeEnd w:id="63"/>
+      <w:commentRangeEnd w:id="62"/>
       <w:r>
         <w:rPr>
           <w:rStyle w:val="CommentReference"/>
         </w:rPr>
-        <w:commentReference w:id="63"/>
+        <w:commentReference w:id="62"/>
       </w:r>
       <w:r>
         <w:t>the map produced a Moran’s I of 0.4 (</w:t>
@@ -12115,10 +12089,10 @@
       <w:pPr>
         <w:pStyle w:val="Caption"/>
       </w:pPr>
-      <w:bookmarkStart w:id="64" w:name="_Ref143557652"/>
-      <w:bookmarkStart w:id="65" w:name="_Toc143727399"/>
+      <w:bookmarkStart w:id="63" w:name="_Ref143557652"/>
+      <w:bookmarkStart w:id="64" w:name="_Toc143727399"/>
+      <w:bookmarkStart w:id="65" w:name="_Ref143816961"/>
       <w:bookmarkStart w:id="66" w:name="_Ref143557645"/>
-      <w:bookmarkStart w:id="67" w:name="_Ref143816961"/>
       <w:r>
         <w:t xml:space="preserve">Figure </w:t>
       </w:r>
@@ -12130,21 +12104,21 @@
           <w:t>8</w:t>
         </w:r>
       </w:fldSimple>
+      <w:bookmarkEnd w:id="63"/>
+      <w:r>
+        <w:t xml:space="preserve">: </w:t>
+      </w:r>
+      <w:r>
+        <w:t>Spatial distribution maps of buffer radius</w:t>
+      </w:r>
+      <w:r>
+        <w:t>, Karnataka</w:t>
+      </w:r>
+      <w:r>
+        <w:t>.</w:t>
+      </w:r>
       <w:bookmarkEnd w:id="64"/>
-      <w:r>
-        <w:t xml:space="preserve">: </w:t>
-      </w:r>
-      <w:r>
-        <w:t>Spatial distribution maps of buffer radius</w:t>
-      </w:r>
-      <w:r>
-        <w:t>, Karnataka</w:t>
-      </w:r>
-      <w:r>
-        <w:t>.</w:t>
-      </w:r>
       <w:bookmarkEnd w:id="65"/>
-      <w:bookmarkEnd w:id="67"/>
       <w:r>
         <w:t xml:space="preserve"> </w:t>
       </w:r>
@@ -12188,12 +12162,12 @@
           <w:numId w:val="22"/>
         </w:numPr>
       </w:pPr>
-      <w:bookmarkStart w:id="68" w:name="_Toc143817246"/>
+      <w:bookmarkStart w:id="67" w:name="_Toc143817246"/>
       <w:r>
         <w:lastRenderedPageBreak/>
         <w:t>Scale method to India</w:t>
       </w:r>
-      <w:bookmarkEnd w:id="68"/>
+      <w:bookmarkEnd w:id="67"/>
     </w:p>
     <w:p>
       <w:r>
@@ -12234,22 +12208,28 @@
       <w:r>
         <w:t xml:space="preserve">Computation time at 100m cropland resolution varied widely by state, depending on area, </w:t>
       </w:r>
-      <w:commentRangeStart w:id="69"/>
-      <w:r>
-        <w:t>from less than</w:t>
-      </w:r>
-      <w:r>
-        <w:t xml:space="preserve"> a minute</w:t>
-      </w:r>
-      <w:r>
-        <w:t xml:space="preserve"> for Goa to 524 minutes (8.7 hours)</w:t>
-      </w:r>
-      <w:commentRangeEnd w:id="69"/>
+      <w:commentRangeStart w:id="68"/>
+      <w:r>
+        <w:t xml:space="preserve">from less than a minute for Goa to </w:t>
+      </w:r>
+      <w:r>
+        <w:t>1,731</w:t>
+      </w:r>
+      <w:r>
+        <w:t xml:space="preserve"> minutes (</w:t>
+      </w:r>
+      <w:r>
+        <w:t xml:space="preserve">28.8 </w:t>
+      </w:r>
+      <w:r>
+        <w:t>hours)</w:t>
+      </w:r>
+      <w:commentRangeEnd w:id="68"/>
       <w:r>
         <w:rPr>
           <w:rStyle w:val="CommentReference"/>
         </w:rPr>
-        <w:commentReference w:id="69"/>
+        <w:commentReference w:id="68"/>
       </w:r>
       <w:r>
         <w:t xml:space="preserve"> for analysis of Rajasthan. At the 1km resolution,</w:t>
@@ -12266,6 +12246,30 @@
       <w:r>
         <w:t xml:space="preserve">with no state taking longer than 6 minutes to complete the analysis. </w:t>
       </w:r>
+      <w:r>
+        <w:fldChar w:fldCharType="begin"/>
+      </w:r>
+      <w:r>
+        <w:instrText xml:space="preserve"> REF _Ref143852386 \h </w:instrText>
+      </w:r>
+      <w:r>
+        <w:fldChar w:fldCharType="separate"/>
+      </w:r>
+      <w:r>
+        <w:t xml:space="preserve">Figure </w:t>
+      </w:r>
+      <w:r>
+        <w:rPr>
+          <w:noProof/>
+        </w:rPr>
+        <w:t>8</w:t>
+      </w:r>
+      <w:r>
+        <w:fldChar w:fldCharType="end"/>
+      </w:r>
+      <w:r>
+        <w:t xml:space="preserve"> below compares the runtime for a selection of states – note that the x-axis (Runtime) is presented on a log scale. </w:t>
+      </w:r>
     </w:p>
     <w:p>
       <w:pPr>
@@ -12276,10 +12280,10 @@
           <w:noProof/>
         </w:rPr>
         <w:drawing>
-          <wp:inline distT="0" distB="0" distL="0" distR="0" wp14:anchorId="610E12CD" wp14:editId="73F41BB6">
+          <wp:inline distT="0" distB="0" distL="0" distR="0" wp14:anchorId="64CDC194" wp14:editId="09CE11F6">
             <wp:extent cx="5731510" cy="2865755"/>
             <wp:effectExtent l="0" t="0" r="0" b="0"/>
-            <wp:docPr id="1175458068" name="Picture 2" descr="A graph with numbers and lines&#10;&#10;Description automatically generated"/>
+            <wp:docPr id="606329832" name="Picture 1" descr="A graph with blue dots and white text&#10;&#10;Description automatically generated"/>
             <wp:cNvGraphicFramePr>
               <a:graphicFrameLocks xmlns:a="http://schemas.openxmlformats.org/drawingml/2006/main" noChangeAspect="1"/>
             </wp:cNvGraphicFramePr>
@@ -12287,7 +12291,7 @@
               <a:graphicData uri="http://schemas.openxmlformats.org/drawingml/2006/picture">
                 <pic:pic xmlns:pic="http://schemas.openxmlformats.org/drawingml/2006/picture">
                   <pic:nvPicPr>
-                    <pic:cNvPr id="1175458068" name="Picture 2" descr="A graph with numbers and lines&#10;&#10;Description automatically generated"/>
+                    <pic:cNvPr id="606329832" name="Picture 1" descr="A graph with blue dots and white text&#10;&#10;Description automatically generated"/>
                     <pic:cNvPicPr/>
                   </pic:nvPicPr>
                   <pic:blipFill>
@@ -12322,37 +12326,43 @@
       <w:pPr>
         <w:pStyle w:val="Caption"/>
       </w:pPr>
+      <w:bookmarkStart w:id="69" w:name="_Ref143852386"/>
+      <w:bookmarkStart w:id="70" w:name="_Ref143852362"/>
       <w:r>
         <w:t xml:space="preserve">Figure </w:t>
       </w:r>
-      <w:r>
-        <w:fldChar w:fldCharType="begin"/>
-      </w:r>
-      <w:r>
-        <w:instrText xml:space="preserve"> SEQ Figure \* ARABIC </w:instrText>
-      </w:r>
-      <w:r>
-        <w:fldChar w:fldCharType="separate"/>
-      </w:r>
-      <w:r>
-        <w:rPr>
-          <w:noProof/>
-        </w:rPr>
-        <w:t>5</w:t>
-      </w:r>
-      <w:r>
-        <w:fldChar w:fldCharType="end"/>
-      </w:r>
+      <w:fldSimple w:instr=" SEQ Figure \* ARABIC ">
+        <w:r>
+          <w:rPr>
+            <w:noProof/>
+          </w:rPr>
+          <w:t>8</w:t>
+        </w:r>
+      </w:fldSimple>
+      <w:bookmarkEnd w:id="69"/>
       <w:r>
         <w:t>: Computation time by state area and spatial resolution.</w:t>
       </w:r>
+      <w:bookmarkEnd w:id="70"/>
     </w:p>
     <w:p>
       <w:pPr>
         <w:pStyle w:val="FigCaptionNotes"/>
       </w:pPr>
       <w:r>
-        <w:t>Sample of select states. Spatial resolution refers to cropland (Dynamic World) data. Resolution of WorldPop and GHS-SMOD data stable at 1km for both analyses.</w:t>
+        <w:t xml:space="preserve">Sample of </w:t>
+      </w:r>
+      <w:r>
+        <w:t>total</w:t>
+      </w:r>
+      <w:r>
+        <w:t xml:space="preserve"> states. Spatial resolution refers to cropland (Dynamic World) data. </w:t>
+      </w:r>
+      <w:r>
+        <w:t xml:space="preserve">Runtime is presented on a log scale. </w:t>
+      </w:r>
+      <w:r>
+        <w:t>Resolution of WorldPop and GHS-SMOD data stable at 1km for both analyses.</w:t>
       </w:r>
     </w:p>
     <w:p>
@@ -12479,8 +12489,8 @@
       <w:pPr>
         <w:pStyle w:val="Caption"/>
       </w:pPr>
-      <w:bookmarkStart w:id="70" w:name="_Ref143560146"/>
-      <w:bookmarkStart w:id="71" w:name="_Toc143727400"/>
+      <w:bookmarkStart w:id="71" w:name="_Ref143560146"/>
+      <w:bookmarkStart w:id="72" w:name="_Toc143727400"/>
       <w:r>
         <w:t xml:space="preserve">Figure </w:t>
       </w:r>
@@ -12492,32 +12502,32 @@
           <w:t>9</w:t>
         </w:r>
       </w:fldSimple>
-      <w:bookmarkEnd w:id="70"/>
+      <w:bookmarkEnd w:id="71"/>
       <w:r>
         <w:t xml:space="preserve">: </w:t>
       </w:r>
-      <w:commentRangeStart w:id="72"/>
       <w:commentRangeStart w:id="73"/>
+      <w:commentRangeStart w:id="74"/>
       <w:r>
         <w:t>Buffer radius by selected district characteristics</w:t>
       </w:r>
-      <w:commentRangeEnd w:id="72"/>
+      <w:commentRangeEnd w:id="73"/>
       <w:r>
         <w:rPr>
           <w:rStyle w:val="CommentReference"/>
           <w:b w:val="0"/>
           <w:bCs w:val="0"/>
         </w:rPr>
-        <w:commentReference w:id="72"/>
-      </w:r>
-      <w:commentRangeEnd w:id="73"/>
+        <w:commentReference w:id="73"/>
+      </w:r>
+      <w:commentRangeEnd w:id="74"/>
       <w:r>
         <w:rPr>
           <w:rStyle w:val="CommentReference"/>
           <w:b w:val="0"/>
           <w:bCs w:val="0"/>
         </w:rPr>
-        <w:commentReference w:id="73"/>
+        <w:commentReference w:id="74"/>
       </w:r>
       <w:r>
         <w:t>, India</w:t>
@@ -12525,7 +12535,7 @@
       <w:r>
         <w:t>.</w:t>
       </w:r>
-      <w:bookmarkEnd w:id="71"/>
+      <w:bookmarkEnd w:id="72"/>
       <w:r>
         <w:t xml:space="preserve"> </w:t>
       </w:r>
@@ -12562,11 +12572,11 @@
           <w:numId w:val="22"/>
         </w:numPr>
       </w:pPr>
-      <w:bookmarkStart w:id="74" w:name="_Toc143817247"/>
+      <w:bookmarkStart w:id="75" w:name="_Toc143817247"/>
       <w:r>
         <w:t>Ineligible districts</w:t>
       </w:r>
-      <w:bookmarkEnd w:id="74"/>
+      <w:bookmarkEnd w:id="75"/>
     </w:p>
     <w:p>
       <w:r>
@@ -12664,8 +12674,8 @@
           <w:bCs w:val="0"/>
         </w:rPr>
       </w:pPr>
-      <w:bookmarkStart w:id="75" w:name="_Ref143519570"/>
-      <w:bookmarkStart w:id="76" w:name="_Toc143811628"/>
+      <w:bookmarkStart w:id="76" w:name="_Ref143519570"/>
+      <w:bookmarkStart w:id="77" w:name="_Toc143811628"/>
       <w:r>
         <w:t xml:space="preserve">Table </w:t>
       </w:r>
@@ -12677,11 +12687,11 @@
           <w:t>4</w:t>
         </w:r>
       </w:fldSimple>
-      <w:bookmarkEnd w:id="75"/>
+      <w:bookmarkEnd w:id="76"/>
       <w:r>
         <w:t>: Demographic and land use characteristics of ineligible districts.</w:t>
       </w:r>
-      <w:bookmarkEnd w:id="76"/>
+      <w:bookmarkEnd w:id="77"/>
       <w:r>
         <w:t xml:space="preserve"> </w:t>
       </w:r>
@@ -13796,7 +13806,7 @@
             <w:pPr>
               <w:pStyle w:val="TableText"/>
             </w:pPr>
-            <w:commentRangeStart w:id="77"/>
+            <w:commentRangeStart w:id="78"/>
             <w:r>
               <w:t>615,687</w:t>
             </w:r>
@@ -13814,14 +13824,14 @@
             <w:r>
               <w:t>698,162</w:t>
             </w:r>
-            <w:commentRangeEnd w:id="77"/>
+            <w:commentRangeEnd w:id="78"/>
             <w:r>
               <w:rPr>
                 <w:rStyle w:val="CommentReference"/>
                 <w:rFonts w:cstheme="minorBidi"/>
                 <w:bCs w:val="0"/>
               </w:rPr>
-              <w:commentReference w:id="77"/>
+              <w:commentReference w:id="78"/>
             </w:r>
           </w:p>
         </w:tc>
@@ -14769,7 +14779,7 @@
       <w:r>
         <w:br w:type="page"/>
       </w:r>
-      <w:bookmarkStart w:id="78" w:name="_Toc143817248"/>
+      <w:bookmarkStart w:id="79" w:name="_Toc143817248"/>
       <w:r>
         <w:rPr>
           <w:noProof/>
@@ -14777,7 +14787,7 @@
         <w:lastRenderedPageBreak/>
         <w:t>Discussion</w:t>
       </w:r>
-      <w:bookmarkEnd w:id="78"/>
+      <w:bookmarkEnd w:id="79"/>
     </w:p>
     <w:p>
       <w:pPr>
@@ -14809,27 +14819,13 @@
         <w:rPr>
           <w:noProof/>
         </w:rPr>
-        <w:t xml:space="preserve"> A hybrid method was proposed, combining the dasymetric masking of population in agricultural areas with an iterative buffer process to adjust scope areas based off census data. </w:t>
-      </w:r>
-      <w:commentRangeStart w:id="79"/>
+        <w:t xml:space="preserve"> A hybrid method was proposed, combining the dasymetric masking of population in agricultural areas with an iterative buffer process to adjust scope areas based off census data.</w:t>
+      </w:r>
       <w:r>
         <w:rPr>
           <w:noProof/>
         </w:rPr>
-        <w:t xml:space="preserve">Results show </w:t>
-      </w:r>
-      <w:r>
-        <w:rPr>
-          <w:noProof/>
-        </w:rPr>
-        <w:t>…</w:t>
-      </w:r>
-      <w:commentRangeEnd w:id="79"/>
-      <w:r>
-        <w:rPr>
-          <w:rStyle w:val="CommentReference"/>
-        </w:rPr>
-        <w:commentReference w:id="79"/>
+        <w:t xml:space="preserve"> Results show that this method is feasible to scale to large geographic areas (the Indian subcontinent), depending on time and resource context, providing a valuable first step in the literature in the spatial disaggregation of agricultural populations. </w:t>
       </w:r>
     </w:p>
     <w:p>
@@ -15016,10 +15012,7 @@
         <w:t xml:space="preserve"> is </w:t>
       </w:r>
       <w:r>
-        <w:t>c</w:t>
-      </w:r>
-      <w:r>
-        <w:t xml:space="preserve">onceptually </w:t>
+        <w:t xml:space="preserve">conceptually </w:t>
       </w:r>
       <w:r>
         <w:t>the most appropriate</w:t>
@@ -15076,9 +15069,15 @@
         <w:t>reasonable</w:t>
       </w:r>
       <w:r>
+        <w:t>, and accounting strictly the labour force in this way has long been criticised for the significant population</w:t>
+      </w:r>
+      <w:r>
         <w:t xml:space="preserve"> </w:t>
       </w:r>
       <w:r>
+        <w:t xml:space="preserve">that it leaves out </w:t>
+      </w:r>
+      <w:r>
         <w:fldChar w:fldCharType="begin"/>
       </w:r>
       <w:r>
@@ -15091,7 +15090,35 @@
         <w:rPr>
           <w:rFonts w:ascii="Arial" w:hAnsi="Arial" w:cs="Arial"/>
         </w:rPr>
-        <w:t>(Zarkovich, Bosnich and Anichich, 1976)</w:t>
+        <w:t>(</w:t>
+      </w:r>
+      <w:proofErr w:type="spellStart"/>
+      <w:r>
+        <w:rPr>
+          <w:rFonts w:ascii="Arial" w:hAnsi="Arial" w:cs="Arial"/>
+        </w:rPr>
+        <w:t>Zarkovich</w:t>
+      </w:r>
+      <w:proofErr w:type="spellEnd"/>
+      <w:r>
+        <w:rPr>
+          <w:rFonts w:ascii="Arial" w:hAnsi="Arial" w:cs="Arial"/>
+        </w:rPr>
+        <w:t xml:space="preserve">, Bosnich and </w:t>
+      </w:r>
+      <w:proofErr w:type="spellStart"/>
+      <w:r>
+        <w:rPr>
+          <w:rFonts w:ascii="Arial" w:hAnsi="Arial" w:cs="Arial"/>
+        </w:rPr>
+        <w:t>Anichich</w:t>
+      </w:r>
+      <w:proofErr w:type="spellEnd"/>
+      <w:r>
+        <w:rPr>
+          <w:rFonts w:ascii="Arial" w:hAnsi="Arial" w:cs="Arial"/>
+        </w:rPr>
+        <w:t>, 1976)</w:t>
       </w:r>
       <w:r>
         <w:fldChar w:fldCharType="end"/>
@@ -15158,7 +15185,11 @@
         <w:t xml:space="preserve"> of this study involved scaling the method to assess feasibility across a large spatial scale. </w:t>
       </w:r>
       <w:r>
-        <w:t xml:space="preserve">The results highlight an important cost-benefit decision when deciding the spatial resolution of input data. Although higher spatial resolutions produce </w:t>
+        <w:t xml:space="preserve">The results highlight an important cost-benefit </w:t>
+      </w:r>
+      <w:r>
+        <w:lastRenderedPageBreak/>
+        <w:t xml:space="preserve">decision when deciding the spatial resolution of input data. Although higher spatial resolutions produce </w:t>
       </w:r>
       <w:r>
         <w:t xml:space="preserve">more confidence in results (with lower variation in buffer radius), they also require much longer computing times, especially for larger areas. </w:t>
@@ -15166,7 +15197,6 @@
     </w:p>
     <w:p>
       <w:r>
-        <w:lastRenderedPageBreak/>
         <w:t xml:space="preserve">Where 100m:1km and 1km:100m had roughly equivalent computation time, investigation found that reducing </w:t>
       </w:r>
       <w:r>
@@ -15443,17 +15473,17 @@
         <w:t xml:space="preserve">If a radius is very large, </w:t>
       </w:r>
       <w:r>
-        <w:t xml:space="preserve">it suggests that the ADP travel long distances to their place of work and are therefore not proximal to cropland (to a certain extent). If the radius is very subtractive, it suggests that population on the edge of cropland zones are not </w:t>
+        <w:t xml:space="preserve">it suggests </w:t>
+      </w:r>
+      <w:r>
+        <w:lastRenderedPageBreak/>
+        <w:t xml:space="preserve">that the ADP travel long distances to their place of work and are therefore not proximal to cropland (to a certain extent). If the radius is very subtractive, it suggests that population on the edge of cropland zones are not </w:t>
       </w:r>
       <w:r>
         <w:t>part of the ADP</w:t>
       </w:r>
       <w:r>
-        <w:t xml:space="preserve">, and that there are therefore large areas of cropland where the population is systematically non-agricultural. Neither of these are likely </w:t>
-      </w:r>
-      <w:r>
-        <w:lastRenderedPageBreak/>
-        <w:t xml:space="preserve">to be </w:t>
+        <w:t xml:space="preserve">, and that there are therefore large areas of cropland where the population is systematically non-agricultural. Neither of these are likely to be </w:t>
       </w:r>
       <w:r>
         <w:t>true, and</w:t>
@@ -15642,19 +15672,13 @@
     </w:p>
     <w:p>
       <w:r>
-        <w:t xml:space="preserve">Scatter plots of buffer radius against four district characteristics were produced to investigate likely </w:t>
-      </w:r>
-      <w:r>
-        <w:t>factors that may affect the required buffer size in a district. Buffer radii tend to be most extreme</w:t>
+        <w:t>Scatter plots of buffer radius against four district characteristics were produced to investigate likely factors that may affect the required buffer size in a district. Buffer radii tend to be most extreme</w:t>
       </w:r>
       <w:r>
         <w:t>, roughly indicative of higher uncertainty,</w:t>
       </w:r>
       <w:r>
-        <w:t xml:space="preserve"> in districts with low population, high proportion of the population classed as agricultural </w:t>
-      </w:r>
-      <w:r>
-        <w:t xml:space="preserve">dependent, high percentage of rural area, and low percentage of cropland area. </w:t>
+        <w:t xml:space="preserve"> in districts with low population, high proportion of the population classed as agricultural dependent, high percentage of rural area, and low percentage of cropland area. </w:t>
       </w:r>
       <w:r>
         <w:t>A complete analysis on the factors influencing buffer radius is outside the scope for this study; however, f</w:t>
@@ -15663,7 +15687,11 @@
         <w:t xml:space="preserve">urther research on this methodology should investigate the nature and statistical strength of these associations, to better </w:t>
       </w:r>
       <w:r>
-        <w:t>understand the factors that affect buffer radius and by extension the spatial estimation of ADP.</w:t>
+        <w:t xml:space="preserve">understand the factors that affect buffer radius and by extension the spatial estimation </w:t>
+      </w:r>
+      <w:r>
+        <w:lastRenderedPageBreak/>
+        <w:t>of ADP.</w:t>
       </w:r>
       <w:r>
         <w:t xml:space="preserve"> </w:t>
@@ -15682,7 +15710,6 @@
       </w:pPr>
       <w:bookmarkStart w:id="86" w:name="_Toc143817253"/>
       <w:r>
-        <w:lastRenderedPageBreak/>
         <w:t>Common factors of i</w:t>
       </w:r>
       <w:r>
@@ -15791,10 +15818,7 @@
         <w:t>C</w:t>
       </w:r>
       <w:r>
-        <w:t xml:space="preserve"> to rural population difference of less than 5%, meaning these districts would still theoretically meet the threshold with a buffer applied across the entire rural area </w:t>
-      </w:r>
-      <w:r>
-        <w:t xml:space="preserve">of the district. </w:t>
+        <w:t xml:space="preserve"> to rural population difference of less than 5%, meaning these districts would still theoretically meet the threshold with a buffer applied across the entire rural area of the district. </w:t>
       </w:r>
       <w:r>
         <w:t xml:space="preserve">However, encompassing the entire rural area of a district irrespective of its proximity to cropland is likely to violate </w:t>
@@ -15931,17 +15955,17 @@
         <w:t xml:space="preserve">), but the high proportion of rural and agricultural workers in India is likely to skew the overall average closer to the true value for this subset. </w:t>
       </w:r>
       <w:r>
-        <w:t xml:space="preserve">By performing each analysis at the district level, the method is also designed to capture variations in </w:t>
+        <w:t xml:space="preserve">By performing each analysis at the district level, the method is also designed to </w:t>
+      </w:r>
+      <w:r>
+        <w:lastRenderedPageBreak/>
+        <w:t xml:space="preserve">capture variations in </w:t>
       </w:r>
       <w:r>
         <w:t>disparate districts – such as highly urban or highly rural areas, which will have very different labour force dependency ratio patterns.</w:t>
       </w:r>
       <w:r>
-        <w:t xml:space="preserve"> The greater the agricultural </w:t>
-      </w:r>
-      <w:r>
-        <w:lastRenderedPageBreak/>
-        <w:t xml:space="preserve">population as a proportion of total workers in a district, the more accurate the ADPc5 can be expected to be. </w:t>
+        <w:t xml:space="preserve"> The greater the agricultural population as a proportion of total workers in a district, the more accurate the ADPc5 can be expected to be. </w:t>
       </w:r>
     </w:p>
     <w:p>
@@ -16258,6 +16282,7 @@
       </w:pPr>
       <w:bookmarkStart w:id="89" w:name="_Toc143817255"/>
       <w:r>
+        <w:lastRenderedPageBreak/>
         <w:t>Transferability</w:t>
       </w:r>
       <w:bookmarkEnd w:id="89"/>
@@ -16272,11 +16297,7 @@
       </w:r>
       <w:proofErr w:type="gramEnd"/>
       <w:r>
-        <w:t xml:space="preserve"> software, and with typical computing resources, to maximise the reproducibility for use in other settings. All the code for analysis </w:t>
-      </w:r>
-      <w:r>
-        <w:lastRenderedPageBreak/>
-        <w:t xml:space="preserve">can be accessed from the project’s Github repository, including details of the python working environment, packages required, and their versions. </w:t>
+        <w:t xml:space="preserve"> software, and with typical computing resources, to maximise the reproducibility for use in other settings. All the code for analysis can be accessed from the project’s Github repository, including details of the python working environment, packages required, and their versions. </w:t>
       </w:r>
     </w:p>
     <w:p>
@@ -16416,7 +16437,11 @@
     </w:p>
     <w:p>
       <w:r>
-        <w:t xml:space="preserve">The field of remote sensing is in a phase of rapid development and expansion, as research, industry and government capitalise on the opportunities opened by advances in satellite technology, data availability, and the increasing sophistication of machine learning models. In just the last </w:t>
+        <w:t xml:space="preserve">The field of remote sensing is in a phase of rapid development and expansion, as research, industry and government capitalise on the opportunities opened by advances in satellite </w:t>
+      </w:r>
+      <w:r>
+        <w:lastRenderedPageBreak/>
+        <w:t xml:space="preserve">technology, data availability, and the increasing sophistication of machine learning models. In just the last </w:t>
       </w:r>
       <w:r>
         <w:t xml:space="preserve">few months, both Google and Microsoft have released </w:t>
@@ -16453,15 +16478,7 @@
           <w:rFonts w:ascii="Arial" w:hAnsi="Arial" w:cs="Arial"/>
           <w:szCs w:val="24"/>
         </w:rPr>
-        <w:t xml:space="preserve">(see, for </w:t>
-      </w:r>
-      <w:r>
-        <w:rPr>
-          <w:rFonts w:ascii="Arial" w:hAnsi="Arial" w:cs="Arial"/>
-          <w:szCs w:val="24"/>
-        </w:rPr>
-        <w:lastRenderedPageBreak/>
-        <w:t xml:space="preserve">example, the dataset introduced in Sirko </w:t>
+        <w:t xml:space="preserve">(see, for example, the dataset introduced in Sirko </w:t>
       </w:r>
       <w:r>
         <w:rPr>
@@ -16533,9 +16550,64 @@
     </w:p>
     <w:p>
       <w:r>
-        <w:t>/</w:t>
-      </w:r>
-    </w:p>
+        <w:t>This research project set out to address a gap in the spatial disaggregation of sociodemographic data, proposing a methodology specific to the estimation of agriculture dependent populations at a small area scale</w:t>
+      </w:r>
+      <w:r>
+        <w:t>, applied to the case study of India</w:t>
+      </w:r>
+      <w:r>
+        <w:t xml:space="preserve">. </w:t>
+      </w:r>
+      <w:r>
+        <w:t xml:space="preserve">As a subset of the broader population, agricultural dependent populations in India have unique service and development needs, sit at the forefront of policy efforts to address food security/insecurity, and face increasing vulnerability due to </w:t>
+      </w:r>
+      <w:r>
+        <w:t>a changing climate and more frequent disaster events.</w:t>
+      </w:r>
+      <w:r>
+        <w:t xml:space="preserve"> </w:t>
+      </w:r>
+      <w:r>
+        <w:t>Understanding the spatial distribution of this population, beyond district level administrative regions, provides a basis for tailoring service delivery</w:t>
+      </w:r>
+      <w:r>
+        <w:t>, resilience planning,</w:t>
+      </w:r>
+      <w:r>
+        <w:t xml:space="preserve"> and crisis response</w:t>
+      </w:r>
+      <w:r>
+        <w:t>. Disaggregated data also</w:t>
+      </w:r>
+      <w:r>
+        <w:t xml:space="preserve"> improves the</w:t>
+      </w:r>
+      <w:r>
+        <w:t xml:space="preserve"> monitoring of development goals and agendas, identifying small-scale geographic inequalities that may be masked by aggregated</w:t>
+      </w:r>
+      <w:r>
+        <w:t xml:space="preserve"> statistics over a larger region. </w:t>
+      </w:r>
+    </w:p>
+    <w:p>
+      <w:r>
+        <w:t xml:space="preserve">The spatial disaggregation of population into fine spatial scales is a rich field of research and has benefitted from extensive methodological development and innovation alongside improved data quality through censuses, surveys, and increasingly available earth observation data. However, there is a clear gap in applying these methods to estimate agricultural populations, particularly in the context of developing regions such as rural India, where such data can provide an indication of the local water demand and development need.  </w:t>
+      </w:r>
+    </w:p>
+    <w:p>
+      <w:r>
+        <w:t xml:space="preserve">The proposed method capitalises on existing, global, open data sources and </w:t>
+      </w:r>
+      <w:proofErr w:type="gramStart"/>
+      <w:r>
+        <w:t>open source</w:t>
+      </w:r>
+      <w:proofErr w:type="gramEnd"/>
+      <w:r>
+        <w:t xml:space="preserve"> software to ensure reproducibility as a priority.</w:t>
+      </w:r>
+    </w:p>
+    <w:p/>
     <w:p>
       <w:pPr>
         <w:rPr>
@@ -17533,7 +17605,21 @@
         <w:rPr>
           <w:rFonts w:ascii="Arial" w:hAnsi="Arial" w:cs="Arial"/>
         </w:rPr>
-        <w:t xml:space="preserve">Marois, G., Zhelenkova, E. and Ali, B. (2022) ‘Labour Force Projections in India Until 2060 and Implications for the Demographic Dividend’, </w:t>
+        <w:t xml:space="preserve">Marois, G., </w:t>
+      </w:r>
+      <w:proofErr w:type="spellStart"/>
+      <w:r>
+        <w:rPr>
+          <w:rFonts w:ascii="Arial" w:hAnsi="Arial" w:cs="Arial"/>
+        </w:rPr>
+        <w:t>Zhelenkova</w:t>
+      </w:r>
+      <w:proofErr w:type="spellEnd"/>
+      <w:r>
+        <w:rPr>
+          <w:rFonts w:ascii="Arial" w:hAnsi="Arial" w:cs="Arial"/>
+        </w:rPr>
+        <w:t xml:space="preserve">, E. and Ali, B. (2022) ‘Labour Force Projections in India Until 2060 and Implications for the Demographic Dividend’, </w:t>
       </w:r>
       <w:r>
         <w:rPr>
@@ -18565,11 +18651,19 @@
           <w:rFonts w:ascii="Arial" w:hAnsi="Arial" w:cs="Arial"/>
         </w:rPr>
       </w:pPr>
-      <w:r>
-        <w:rPr>
-          <w:rFonts w:ascii="Arial" w:hAnsi="Arial" w:cs="Arial"/>
-        </w:rPr>
-        <w:t xml:space="preserve">Zarkovich, S.S., Bosnich, S. and </w:t>
+      <w:proofErr w:type="spellStart"/>
+      <w:r>
+        <w:rPr>
+          <w:rFonts w:ascii="Arial" w:hAnsi="Arial" w:cs="Arial"/>
+        </w:rPr>
+        <w:t>Zarkovich</w:t>
+      </w:r>
+      <w:proofErr w:type="spellEnd"/>
+      <w:r>
+        <w:rPr>
+          <w:rFonts w:ascii="Arial" w:hAnsi="Arial" w:cs="Arial"/>
+        </w:rPr>
+        <w:t xml:space="preserve">, S.S., Bosnich, S. and </w:t>
       </w:r>
       <w:proofErr w:type="spellStart"/>
       <w:r>
@@ -18660,7 +18754,7 @@
 
 <file path=word/comments.xml><?xml version="1.0" encoding="utf-8"?>
 <w:comments xmlns:wpc="http://schemas.microsoft.com/office/word/2010/wordprocessingCanvas" xmlns:cx="http://schemas.microsoft.com/office/drawing/2014/chartex" xmlns:cx1="http://schemas.microsoft.com/office/drawing/2015/9/8/chartex" xmlns:cx2="http://schemas.microsoft.com/office/drawing/2015/10/21/chartex" xmlns:cx3="http://schemas.microsoft.com/office/drawing/2016/5/9/chartex" xmlns:cx4="http://schemas.microsoft.com/office/drawing/2016/5/10/chartex" xmlns:cx5="http://schemas.microsoft.com/office/drawing/2016/5/11/chartex" xmlns:cx6="http://schemas.microsoft.com/office/drawing/2016/5/12/chartex" xmlns:cx7="http://schemas.microsoft.com/office/drawing/2016/5/13/chartex" xmlns:cx8="http://schemas.microsoft.com/office/drawing/2016/5/14/chartex" xmlns:mc="http://schemas.openxmlformats.org/markup-compatibility/2006" xmlns:aink="http://schemas.microsoft.com/office/drawing/2016/ink" xmlns:am3d="http://schemas.microsoft.com/office/drawing/2017/model3d" xmlns:o="urn:schemas-microsoft-com:office:office" xmlns:oel="http://schemas.microsoft.com/office/2019/extlst" xmlns:r="http://schemas.openxmlformats.org/officeDocument/2006/relationships" xmlns:m="http://schemas.openxmlformats.org/officeDocument/2006/math" xmlns:v="urn:schemas-microsoft-com:vml" xmlns:wp14="http://schemas.microsoft.com/office/word/2010/wordprocessingDrawing" xmlns:wp="http://schemas.openxmlformats.org/drawingml/2006/wordprocessingDrawing" xmlns:w10="urn:schemas-microsoft-com:office:word" xmlns:w="http://schemas.openxmlformats.org/wordprocessingml/2006/main" xmlns:w14="http://schemas.microsoft.com/office/word/2010/wordml" xmlns:w15="http://schemas.microsoft.com/office/word/2012/wordml" xmlns:w16cex="http://schemas.microsoft.com/office/word/2018/wordml/cex" xmlns:w16cid="http://schemas.microsoft.com/office/word/2016/wordml/cid" xmlns:w16="http://schemas.microsoft.com/office/word/2018/wordml" xmlns:w16sdtdh="http://schemas.microsoft.com/office/word/2020/wordml/sdtdatahash" xmlns:w16se="http://schemas.microsoft.com/office/word/2015/wordml/symex" xmlns:wpg="http://schemas.microsoft.com/office/word/2010/wordprocessingGroup" xmlns:wpi="http://schemas.microsoft.com/office/word/2010/wordprocessingInk" xmlns:wne="http://schemas.microsoft.com/office/word/2006/wordml" xmlns:wps="http://schemas.microsoft.com/office/word/2010/wordprocessingShape" mc:Ignorable="w14 w15 w16se w16cid w16 w16cex w16sdtdh wp14">
-  <w:comment w:id="9" w:author="Joe P" w:date="2023-08-18T20:46:00Z" w:initials="JP">
+  <w:comment w:id="3" w:author="Joe P" w:date="2023-08-25T11:33:00Z" w:initials="JP">
     <w:p>
       <w:pPr>
         <w:pStyle w:val="CommentText"/>
@@ -18673,11 +18767,11 @@
         <w:annotationRef/>
       </w:r>
       <w:r>
-        <w:t>Currently, Spatial disag. is still covered in Methodology; so should not be addressed in this intro.</w:t>
+        <w:t xml:space="preserve">Fill out. </w:t>
       </w:r>
     </w:p>
   </w:comment>
-  <w:comment w:id="16" w:author="Joe P" w:date="2023-08-21T17:41:00Z" w:initials="JP">
+  <w:comment w:id="10" w:author="Joe P" w:date="2023-08-18T20:46:00Z" w:initials="JP">
     <w:p>
       <w:pPr>
         <w:pStyle w:val="CommentText"/>
@@ -18690,11 +18784,11 @@
         <w:annotationRef/>
       </w:r>
       <w:r>
-        <w:t>Decide whether to flesh this out (reasons for India as case study) or just cut</w:t>
+        <w:t>Currently, Spatial disag. is still covered in Methodology; so should not be addressed in this intro.</w:t>
       </w:r>
     </w:p>
   </w:comment>
-  <w:comment w:id="21" w:author="Joe P" w:date="2023-08-18T14:48:00Z" w:initials="JP">
+  <w:comment w:id="17" w:author="Joe P" w:date="2023-08-21T17:41:00Z" w:initials="JP">
     <w:p>
       <w:pPr>
         <w:pStyle w:val="CommentText"/>
@@ -18707,11 +18801,11 @@
         <w:annotationRef/>
       </w:r>
       <w:r>
-        <w:t>Need to decide best location/whether to keep</w:t>
+        <w:t>Decide whether to flesh this out (reasons for India as case study) or just cut</w:t>
       </w:r>
     </w:p>
   </w:comment>
-  <w:comment w:id="35" w:author="Joe P" w:date="2023-08-24T22:50:00Z" w:initials="JP">
+  <w:comment w:id="22" w:author="Joe P" w:date="2023-08-18T14:48:00Z" w:initials="JP">
     <w:p>
       <w:pPr>
         <w:pStyle w:val="CommentText"/>
@@ -18724,10 +18818,47 @@
         <w:annotationRef/>
       </w:r>
       <w:r>
+        <w:t>Need to decide best location/whether to keep</w:t>
+      </w:r>
+    </w:p>
+  </w:comment>
+  <w:comment w:id="34" w:author="Joe P" w:date="2023-08-24T22:50:00Z" w:initials="JP">
+    <w:p>
+      <w:pPr>
+        <w:pStyle w:val="CommentText"/>
+        <w:jc w:val="left"/>
+      </w:pPr>
+      <w:r>
+        <w:rPr>
+          <w:rStyle w:val="CommentReference"/>
+        </w:rPr>
+        <w:annotationRef/>
+      </w:r>
+      <w:r>
         <w:rPr>
           <w:color w:val="FF0000"/>
         </w:rPr>
         <w:t>condense the listing of demographic studies and provide a more structured critique</w:t>
+      </w:r>
+    </w:p>
+  </w:comment>
+  <w:comment w:id="35" w:author="Joe P" w:date="2023-08-25T12:12:00Z" w:initials="JP">
+    <w:p>
+      <w:pPr>
+        <w:pStyle w:val="CommentText"/>
+        <w:jc w:val="left"/>
+      </w:pPr>
+      <w:r>
+        <w:rPr>
+          <w:rStyle w:val="CommentReference"/>
+        </w:rPr>
+        <w:annotationRef/>
+      </w:r>
+      <w:r>
+        <w:rPr>
+          <w:color w:val="FF0000"/>
+        </w:rPr>
+        <w:t>[Add section discussing the limitations of existing applications, and findings from review papers (e.g., Comber 2019)]</w:t>
       </w:r>
     </w:p>
   </w:comment>
@@ -18765,7 +18896,7 @@
       </w:r>
     </w:p>
   </w:comment>
-  <w:comment w:id="55" w:author="Joe P" w:date="2023-08-23T18:11:00Z" w:initials="JP">
+  <w:comment w:id="54" w:author="Joe P" w:date="2023-08-23T18:11:00Z" w:initials="JP">
     <w:p>
       <w:pPr>
         <w:pStyle w:val="CommentText"/>
@@ -18782,7 +18913,7 @@
       </w:r>
     </w:p>
   </w:comment>
-  <w:comment w:id="58" w:author="Joe P" w:date="2023-08-23T14:16:00Z" w:initials="JP">
+  <w:comment w:id="57" w:author="Joe P" w:date="2023-08-23T14:16:00Z" w:initials="JP">
     <w:p>
       <w:pPr>
         <w:pStyle w:val="CommentText"/>
@@ -18799,7 +18930,7 @@
       </w:r>
     </w:p>
   </w:comment>
-  <w:comment w:id="63" w:author="Joe P" w:date="2023-08-22T19:50:00Z" w:initials="JP">
+  <w:comment w:id="62" w:author="Joe P" w:date="2023-08-22T19:50:00Z" w:initials="JP">
     <w:p>
       <w:pPr>
         <w:pStyle w:val="CommentText"/>
@@ -18840,7 +18971,7 @@
       </w:r>
     </w:p>
   </w:comment>
-  <w:comment w:id="69" w:author="Joe P" w:date="2023-08-22T21:25:00Z" w:initials="JP">
+  <w:comment w:id="68" w:author="Joe P" w:date="2023-08-22T21:25:00Z" w:initials="JP">
     <w:p>
       <w:pPr>
         <w:pStyle w:val="CommentText"/>
@@ -18857,7 +18988,7 @@
       </w:r>
     </w:p>
   </w:comment>
-  <w:comment w:id="72" w:author="Joe P" w:date="2023-08-22T01:27:00Z" w:initials="JP">
+  <w:comment w:id="73" w:author="Joe P" w:date="2023-08-22T01:27:00Z" w:initials="JP">
     <w:p>
       <w:pPr>
         <w:pStyle w:val="CommentText"/>
@@ -18874,7 +19005,7 @@
       </w:r>
     </w:p>
   </w:comment>
-  <w:comment w:id="73" w:author="Joe P" w:date="2023-08-22T14:25:00Z" w:initials="JP">
+  <w:comment w:id="74" w:author="Joe P" w:date="2023-08-22T14:25:00Z" w:initials="JP">
     <w:p>
       <w:pPr>
         <w:pStyle w:val="CommentText"/>
@@ -18891,7 +19022,7 @@
       </w:r>
     </w:p>
   </w:comment>
-  <w:comment w:id="77" w:author="Joe P" w:date="2023-08-21T14:06:00Z" w:initials="JP">
+  <w:comment w:id="78" w:author="Joe P" w:date="2023-08-21T14:06:00Z" w:initials="JP">
     <w:p>
       <w:pPr>
         <w:pStyle w:val="CommentText"/>
@@ -18905,23 +19036,6 @@
       </w:r>
       <w:r>
         <w:t>Remove records where the difference is less than 5% of Pop Total? (and therefore could theoretically meet the threshold)</w:t>
-      </w:r>
-    </w:p>
-  </w:comment>
-  <w:comment w:id="79" w:author="Joe P" w:date="2023-08-23T18:29:00Z" w:initials="JP">
-    <w:p>
-      <w:pPr>
-        <w:pStyle w:val="CommentText"/>
-        <w:jc w:val="left"/>
-      </w:pPr>
-      <w:r>
-        <w:rPr>
-          <w:rStyle w:val="CommentReference"/>
-        </w:rPr>
-        <w:annotationRef/>
-      </w:r>
-      <w:r>
-        <w:t xml:space="preserve">Finish this sentence off with a neat summary of the results covered in discussion. </w:t>
       </w:r>
     </w:p>
   </w:comment>
@@ -18981,10 +19095,12 @@
 
 <file path=word/commentsExtended.xml><?xml version="1.0" encoding="utf-8"?>
 <w15:commentsEx xmlns:wpc="http://schemas.microsoft.com/office/word/2010/wordprocessingCanvas" xmlns:cx="http://schemas.microsoft.com/office/drawing/2014/chartex" xmlns:cx1="http://schemas.microsoft.com/office/drawing/2015/9/8/chartex" xmlns:cx2="http://schemas.microsoft.com/office/drawing/2015/10/21/chartex" xmlns:cx3="http://schemas.microsoft.com/office/drawing/2016/5/9/chartex" xmlns:cx4="http://schemas.microsoft.com/office/drawing/2016/5/10/chartex" xmlns:cx5="http://schemas.microsoft.com/office/drawing/2016/5/11/chartex" xmlns:cx6="http://schemas.microsoft.com/office/drawing/2016/5/12/chartex" xmlns:cx7="http://schemas.microsoft.com/office/drawing/2016/5/13/chartex" xmlns:cx8="http://schemas.microsoft.com/office/drawing/2016/5/14/chartex" xmlns:mc="http://schemas.openxmlformats.org/markup-compatibility/2006" xmlns:aink="http://schemas.microsoft.com/office/drawing/2016/ink" xmlns:am3d="http://schemas.microsoft.com/office/drawing/2017/model3d" xmlns:o="urn:schemas-microsoft-com:office:office" xmlns:oel="http://schemas.microsoft.com/office/2019/extlst" xmlns:r="http://schemas.openxmlformats.org/officeDocument/2006/relationships" xmlns:m="http://schemas.openxmlformats.org/officeDocument/2006/math" xmlns:v="urn:schemas-microsoft-com:vml" xmlns:wp14="http://schemas.microsoft.com/office/word/2010/wordprocessingDrawing" xmlns:wp="http://schemas.openxmlformats.org/drawingml/2006/wordprocessingDrawing" xmlns:w10="urn:schemas-microsoft-com:office:word" xmlns:w="http://schemas.openxmlformats.org/wordprocessingml/2006/main" xmlns:w14="http://schemas.microsoft.com/office/word/2010/wordml" xmlns:w15="http://schemas.microsoft.com/office/word/2012/wordml" xmlns:w16cex="http://schemas.microsoft.com/office/word/2018/wordml/cex" xmlns:w16cid="http://schemas.microsoft.com/office/word/2016/wordml/cid" xmlns:w16="http://schemas.microsoft.com/office/word/2018/wordml" xmlns:w16sdtdh="http://schemas.microsoft.com/office/word/2020/wordml/sdtdatahash" xmlns:w16se="http://schemas.microsoft.com/office/word/2015/wordml/symex" xmlns:wpg="http://schemas.microsoft.com/office/word/2010/wordprocessingGroup" xmlns:wpi="http://schemas.microsoft.com/office/word/2010/wordprocessingInk" xmlns:wne="http://schemas.microsoft.com/office/word/2006/wordml" xmlns:wps="http://schemas.microsoft.com/office/word/2010/wordprocessingShape" mc:Ignorable="w14 w15 w16se w16cid w16 w16cex w16sdtdh wp14">
+  <w15:commentEx w15:paraId="05EDE808" w15:done="0"/>
   <w15:commentEx w15:paraId="3747EF22" w15:done="0"/>
   <w15:commentEx w15:paraId="68E989CB" w15:done="0"/>
   <w15:commentEx w15:paraId="6082100E" w15:done="0"/>
   <w15:commentEx w15:paraId="4411AF90" w15:done="0"/>
+  <w15:commentEx w15:paraId="32C5A1BD" w15:done="0"/>
   <w15:commentEx w15:paraId="03D3FC83" w15:done="0"/>
   <w15:commentEx w15:paraId="27B9B39C" w15:done="0"/>
   <w15:commentEx w15:paraId="51DB8E47" w15:done="0"/>
@@ -18994,7 +19110,6 @@
   <w15:commentEx w15:paraId="26170D3F" w15:done="0"/>
   <w15:commentEx w15:paraId="67B1904B" w15:paraIdParent="26170D3F" w15:done="0"/>
   <w15:commentEx w15:paraId="4AD9610C" w15:done="0"/>
-  <w15:commentEx w15:paraId="6E73B440" w15:done="0"/>
   <w15:commentEx w15:paraId="45C52BE3" w15:done="0"/>
   <w15:commentEx w15:paraId="003C9FA8" w15:done="0"/>
   <w15:commentEx w15:paraId="5CFCEF19" w15:done="0"/>
@@ -19003,10 +19118,12 @@
 
 <file path=word/commentsExtensible.xml><?xml version="1.0" encoding="utf-8"?>
 <w16cex:commentsExtensible xmlns:wpc="http://schemas.microsoft.com/office/word/2010/wordprocessingCanvas" xmlns:cx="http://schemas.microsoft.com/office/drawing/2014/chartex" xmlns:cx1="http://schemas.microsoft.com/office/drawing/2015/9/8/chartex" xmlns:cx2="http://schemas.microsoft.com/office/drawing/2015/10/21/chartex" xmlns:cx3="http://schemas.microsoft.com/office/drawing/2016/5/9/chartex" xmlns:cx4="http://schemas.microsoft.com/office/drawing/2016/5/10/chartex" xmlns:cx5="http://schemas.microsoft.com/office/drawing/2016/5/11/chartex" xmlns:cx6="http://schemas.microsoft.com/office/drawing/2016/5/12/chartex" xmlns:cx7="http://schemas.microsoft.com/office/drawing/2016/5/13/chartex" xmlns:cx8="http://schemas.microsoft.com/office/drawing/2016/5/14/chartex" xmlns:cr="http://schemas.microsoft.com/office/comments/2020/reactions" xmlns:mc="http://schemas.openxmlformats.org/markup-compatibility/2006" xmlns:aink="http://schemas.microsoft.com/office/drawing/2016/ink" xmlns:am3d="http://schemas.microsoft.com/office/drawing/2017/model3d" xmlns:o="urn:schemas-microsoft-com:office:office" xmlns:oel="http://schemas.microsoft.com/office/2019/extlst" xmlns:r="http://schemas.openxmlformats.org/officeDocument/2006/relationships" xmlns:m="http://schemas.openxmlformats.org/officeDocument/2006/math" xmlns:v="urn:schemas-microsoft-com:vml" xmlns:wp14="http://schemas.microsoft.com/office/word/2010/wordprocessingDrawing" xmlns:wp="http://schemas.openxmlformats.org/drawingml/2006/wordprocessingDrawing" xmlns:w10="urn:schemas-microsoft-com:office:word" xmlns:w="http://schemas.openxmlformats.org/wordprocessingml/2006/main" xmlns:w14="http://schemas.microsoft.com/office/word/2010/wordml" xmlns:w15="http://schemas.microsoft.com/office/word/2012/wordml" xmlns:w16cex="http://schemas.microsoft.com/office/word/2018/wordml/cex" xmlns:w16cid="http://schemas.microsoft.com/office/word/2016/wordml/cid" xmlns:w16="http://schemas.microsoft.com/office/word/2018/wordml" xmlns:w16sdtdh="http://schemas.microsoft.com/office/word/2020/wordml/sdtdatahash" xmlns:w16se="http://schemas.microsoft.com/office/word/2015/wordml/symex" xmlns:wpg="http://schemas.microsoft.com/office/word/2010/wordprocessingGroup" xmlns:wpi="http://schemas.microsoft.com/office/word/2010/wordprocessingInk" xmlns:wne="http://schemas.microsoft.com/office/word/2006/wordml" xmlns:wps="http://schemas.microsoft.com/office/word/2010/wordprocessingShape" mc:Ignorable="w14 w15 w16se w16cid w16 w16cex w16sdtdh cr wp14">
+  <w16cex:commentExtensible w16cex:durableId="2893101A" w16cex:dateUtc="2023-08-25T10:33:00Z"/>
   <w16cex:commentExtensible w16cex:durableId="288A573F" w16cex:dateUtc="2023-08-18T19:46:00Z"/>
   <w16cex:commentExtensible w16cex:durableId="288E2055" w16cex:dateUtc="2023-08-21T16:41:00Z"/>
   <w16cex:commentExtensible w16cex:durableId="288A0338" w16cex:dateUtc="2023-08-18T13:48:00Z"/>
   <w16cex:commentExtensible w16cex:durableId="28925D4C" w16cex:dateUtc="2023-08-24T21:50:00Z"/>
+  <w16cex:commentExtensible w16cex:durableId="2893191E" w16cex:dateUtc="2023-08-25T11:12:00Z"/>
   <w16cex:commentExtensible w16cex:durableId="2885E647" w16cex:dateUtc="2023-08-15T10:55:00Z"/>
   <w16cex:commentExtensible w16cex:durableId="288F90C7" w16cex:dateUtc="2023-08-22T18:53:00Z"/>
   <w16cex:commentExtensible w16cex:durableId="2890CA47" w16cex:dateUtc="2023-08-23T17:11:00Z"/>
@@ -19016,7 +19133,6 @@
   <w16cex:commentExtensible w16cex:durableId="288E8D74" w16cex:dateUtc="2023-08-22T00:27:00Z"/>
   <w16cex:commentExtensible w16cex:durableId="288F43C2" w16cex:dateUtc="2023-08-22T13:25:00Z"/>
   <w16cex:commentExtensible w16cex:durableId="288DEDD6" w16cex:dateUtc="2023-08-21T13:06:00Z"/>
-  <w16cex:commentExtensible w16cex:durableId="2890CE9D" w16cex:dateUtc="2023-08-23T17:29:00Z"/>
   <w16cex:commentExtensible w16cex:durableId="289279BB" w16cex:dateUtc="2023-08-24T23:52:00Z"/>
   <w16cex:commentExtensible w16cex:durableId="28926FA8" w16cex:dateUtc="2023-08-24T23:09:00Z"/>
   <w16cex:commentExtensible w16cex:durableId="289275AE" w16cex:dateUtc="2023-08-24T23:34:00Z"/>
@@ -19025,10 +19141,12 @@
 
 <file path=word/commentsIds.xml><?xml version="1.0" encoding="utf-8"?>
 <w16cid:commentsIds xmlns:wpc="http://schemas.microsoft.com/office/word/2010/wordprocessingCanvas" xmlns:cx="http://schemas.microsoft.com/office/drawing/2014/chartex" xmlns:cx1="http://schemas.microsoft.com/office/drawing/2015/9/8/chartex" xmlns:cx2="http://schemas.microsoft.com/office/drawing/2015/10/21/chartex" xmlns:cx3="http://schemas.microsoft.com/office/drawing/2016/5/9/chartex" xmlns:cx4="http://schemas.microsoft.com/office/drawing/2016/5/10/chartex" xmlns:cx5="http://schemas.microsoft.com/office/drawing/2016/5/11/chartex" xmlns:cx6="http://schemas.microsoft.com/office/drawing/2016/5/12/chartex" xmlns:cx7="http://schemas.microsoft.com/office/drawing/2016/5/13/chartex" xmlns:cx8="http://schemas.microsoft.com/office/drawing/2016/5/14/chartex" xmlns:mc="http://schemas.openxmlformats.org/markup-compatibility/2006" xmlns:aink="http://schemas.microsoft.com/office/drawing/2016/ink" xmlns:am3d="http://schemas.microsoft.com/office/drawing/2017/model3d" xmlns:o="urn:schemas-microsoft-com:office:office" xmlns:oel="http://schemas.microsoft.com/office/2019/extlst" xmlns:r="http://schemas.openxmlformats.org/officeDocument/2006/relationships" xmlns:m="http://schemas.openxmlformats.org/officeDocument/2006/math" xmlns:v="urn:schemas-microsoft-com:vml" xmlns:wp14="http://schemas.microsoft.com/office/word/2010/wordprocessingDrawing" xmlns:wp="http://schemas.openxmlformats.org/drawingml/2006/wordprocessingDrawing" xmlns:w10="urn:schemas-microsoft-com:office:word" xmlns:w="http://schemas.openxmlformats.org/wordprocessingml/2006/main" xmlns:w14="http://schemas.microsoft.com/office/word/2010/wordml" xmlns:w15="http://schemas.microsoft.com/office/word/2012/wordml" xmlns:w16cex="http://schemas.microsoft.com/office/word/2018/wordml/cex" xmlns:w16cid="http://schemas.microsoft.com/office/word/2016/wordml/cid" xmlns:w16="http://schemas.microsoft.com/office/word/2018/wordml" xmlns:w16sdtdh="http://schemas.microsoft.com/office/word/2020/wordml/sdtdatahash" xmlns:w16se="http://schemas.microsoft.com/office/word/2015/wordml/symex" xmlns:wpg="http://schemas.microsoft.com/office/word/2010/wordprocessingGroup" xmlns:wpi="http://schemas.microsoft.com/office/word/2010/wordprocessingInk" xmlns:wne="http://schemas.microsoft.com/office/word/2006/wordml" xmlns:wps="http://schemas.microsoft.com/office/word/2010/wordprocessingShape" mc:Ignorable="w14 w15 w16se w16cid w16 w16cex w16sdtdh wp14">
+  <w16cid:commentId w16cid:paraId="05EDE808" w16cid:durableId="2893101A"/>
   <w16cid:commentId w16cid:paraId="3747EF22" w16cid:durableId="288A573F"/>
   <w16cid:commentId w16cid:paraId="68E989CB" w16cid:durableId="288E2055"/>
   <w16cid:commentId w16cid:paraId="6082100E" w16cid:durableId="288A0338"/>
   <w16cid:commentId w16cid:paraId="4411AF90" w16cid:durableId="28925D4C"/>
+  <w16cid:commentId w16cid:paraId="32C5A1BD" w16cid:durableId="2893191E"/>
   <w16cid:commentId w16cid:paraId="03D3FC83" w16cid:durableId="2885E647"/>
   <w16cid:commentId w16cid:paraId="27B9B39C" w16cid:durableId="288F90C7"/>
   <w16cid:commentId w16cid:paraId="51DB8E47" w16cid:durableId="2890CA47"/>
@@ -19038,7 +19156,6 @@
   <w16cid:commentId w16cid:paraId="26170D3F" w16cid:durableId="288E8D74"/>
   <w16cid:commentId w16cid:paraId="67B1904B" w16cid:durableId="288F43C2"/>
   <w16cid:commentId w16cid:paraId="4AD9610C" w16cid:durableId="288DEDD6"/>
-  <w16cid:commentId w16cid:paraId="6E73B440" w16cid:durableId="2890CE9D"/>
   <w16cid:commentId w16cid:paraId="45C52BE3" w16cid:durableId="289279BB"/>
   <w16cid:commentId w16cid:paraId="003C9FA8" w16cid:durableId="28926FA8"/>
   <w16cid:commentId w16cid:paraId="5CFCEF19" w16cid:durableId="289275AE"/>

</xml_diff>